<commit_message>
code for per-predicate geenration is in progress
</commit_message>
<xml_diff>
--- a/docs/weighted_commonsense.docx
+++ b/docs/weighted_commonsense.docx
@@ -2979,6 +2979,8 @@
       <w:pPr>
         <w:pStyle w:val="Heading4"/>
       </w:pPr>
+      <w:bookmarkStart w:id="0" w:name="_ATOMIC-2022_Samples:_Max"/>
+      <w:bookmarkEnd w:id="0"/>
       <w:r>
         <w:t>ATOMIC-2022</w:t>
       </w:r>
@@ -5470,10 +5472,7 @@
     <w:p>
       <w:r>
         <w:lastRenderedPageBreak/>
-        <w:t xml:space="preserve">We first experiment with the largest pretrained GPT-3 model available at the time, which is text_davinci_002, with zero-shot configuration, temperature of 0.7, max length of 10 tokens, and top_p of 1. </w:t>
-      </w:r>
-      <w:r>
-        <w:t>The results are of the experiments are self-evaluated using the NLI analogy described in the previous paragraph. The experiments are located under this folder: experiments/initial_self_evaluated/</w:t>
+        <w:t>We first experiment with the largest pretrained GPT-3 model available at the time, which is text_davinci_002, with zero-shot configuration, temperature of 0.7, max length of 10 tokens, and top_p of 1. The results are of the experiments are self-evaluated using the NLI analogy described in the previous paragraph. The experiments are located under this folder: experiments/initial_self_evaluated/</w:t>
       </w:r>
       <w:r>
         <w:t>text_davinci_002_t_0_7_ml_10_top_p_1</w:t>
@@ -5552,16 +5551,7 @@
         </w:numPr>
       </w:pPr>
       <w:r>
-        <w:t>Regular S</w:t>
-      </w:r>
-      <w:r>
-        <w:t xml:space="preserve">ocial-based predicates: </w:t>
-      </w:r>
-      <w:r>
-        <w:t xml:space="preserve">84.85 </w:t>
-      </w:r>
-      <w:r>
-        <w:t>% accuracy</w:t>
+        <w:t>Regular Social-based predicates: 84.85 % accuracy</w:t>
       </w:r>
     </w:p>
     <w:p>
@@ -5573,13 +5563,7 @@
         </w:numPr>
       </w:pPr>
       <w:r>
-        <w:t xml:space="preserve">Negated social-based predicates: </w:t>
-      </w:r>
-      <w:r>
-        <w:t xml:space="preserve">53.33 </w:t>
-      </w:r>
-      <w:r>
-        <w:t>% accuracy</w:t>
+        <w:t>Negated social-based predicates: 53.33 % accuracy</w:t>
       </w:r>
     </w:p>
     <w:p/>
@@ -5601,6 +5585,236 @@
       </w:r>
     </w:p>
     <w:p/>
+    <w:p>
+      <w:pPr>
+        <w:pStyle w:val="Heading2"/>
+      </w:pPr>
+      <w:r>
+        <w:t xml:space="preserve">ATOMIC-2020 </w:t>
+      </w:r>
+      <w:r>
+        <w:t>NotDesire</w:t>
+      </w:r>
+    </w:p>
+    <w:p/>
+    <w:p>
+      <w:r>
+        <w:t>We notice that the ATOMIC-2022 paper already has a predicate, which is a negated version of the Desires predicate: NotDesires. As we are interested in weighted commonsense analysis, finding reported results from NotDesires is interesting. The paper does not provide per predicate evaluation results of the generated objects. The only per predicate result is related to the human-annotated objects aggregated.</w:t>
+      </w:r>
+    </w:p>
+    <w:p/>
+    <w:p>
+      <w:pPr>
+        <w:rPr>
+          <w:color w:val="FF0000"/>
+        </w:rPr>
+      </w:pPr>
+      <w:r>
+        <w:rPr>
+          <w:color w:val="FF0000"/>
+        </w:rPr>
+        <w:t>TODO:</w:t>
+      </w:r>
+    </w:p>
+    <w:p>
+      <w:pPr>
+        <w:pStyle w:val="ListParagraph"/>
+        <w:numPr>
+          <w:ilvl w:val="0"/>
+          <w:numId w:val="2"/>
+        </w:numPr>
+      </w:pPr>
+      <w:r>
+        <w:t>Look at the ATOMIC-2020 code</w:t>
+      </w:r>
+    </w:p>
+    <w:p>
+      <w:pPr>
+        <w:pStyle w:val="ListParagraph"/>
+        <w:numPr>
+          <w:ilvl w:val="0"/>
+          <w:numId w:val="2"/>
+        </w:numPr>
+      </w:pPr>
+      <w:r>
+        <w:t>Look at the Symbolic Distillation using GPT-3 paper as well</w:t>
+      </w:r>
+    </w:p>
+    <w:p/>
+    <w:p>
+      <w:pPr>
+        <w:pStyle w:val="Heading2"/>
+      </w:pPr>
+      <w:r>
+        <w:t>Random Large-Scale Negated Object Prediction Evaluation using GPT-3</w:t>
+      </w:r>
+    </w:p>
+    <w:p/>
+    <w:p>
+      <w:r>
+        <w:t>To</w:t>
+      </w:r>
+      <w:r>
+        <w:t xml:space="preserve"> better establish the initial ATOMIC-2020 zero-shot experiments, we design an experiment to systematically analyze the accuracy of prediction when predicates are negated.</w:t>
+      </w:r>
+      <w:r>
+        <w:t xml:space="preserve"> </w:t>
+      </w:r>
+      <w:r>
+        <w:t>We use ATOMIC-2020’s test partition dataset. Similar to the paper, we segment the types of triples into three categories of physical entities, events, and social norms.</w:t>
+      </w:r>
+      <w:r>
+        <w:t xml:space="preserve"> The predicates under each segment are shown under </w:t>
+      </w:r>
+      <w:hyperlink w:anchor="_ATOMIC-2022_Samples:_Max" w:history="1">
+        <w:r>
+          <w:rPr>
+            <w:rStyle w:val="Hyperlink"/>
+          </w:rPr>
+          <w:t>this section</w:t>
+        </w:r>
+      </w:hyperlink>
+      <w:r>
+        <w:t>.</w:t>
+      </w:r>
+      <w:r>
+        <w:t xml:space="preserve"> We choose N random samples from each of the groups. Then generate objects, given the verbalized subjects and predicates. We then evaluate each of them.</w:t>
+      </w:r>
+      <w:r>
+        <w:t xml:space="preserve"> We first do self-evaluation ourselves. Then ask three annotators from Amazon mTurk to do the same. We </w:t>
+      </w:r>
+      <w:r>
+        <w:t>must</w:t>
+      </w:r>
+      <w:r>
+        <w:t xml:space="preserve"> do due diligence in selection of the annotators.</w:t>
+      </w:r>
+      <w:r>
+        <w:t xml:space="preserve"> We then plot the accuracy of the negated predicates. We also report the accuracy per predicate.</w:t>
+      </w:r>
+    </w:p>
+    <w:p/>
+    <w:p>
+      <w:pPr>
+        <w:rPr>
+          <w:color w:val="000000" w:themeColor="text1"/>
+        </w:rPr>
+      </w:pPr>
+      <w:r>
+        <w:rPr>
+          <w:color w:val="FF0000"/>
+        </w:rPr>
+        <w:t xml:space="preserve">POTENTIAL PROBLEM: </w:t>
+      </w:r>
+      <w:r>
+        <w:rPr>
+          <w:color w:val="000000" w:themeColor="text1"/>
+        </w:rPr>
+        <w:t>We do not have the evaluation of the regular predicates. Do we</w:t>
+      </w:r>
+      <w:r>
+        <w:rPr>
+          <w:color w:val="000000" w:themeColor="text1"/>
+        </w:rPr>
+        <w:t xml:space="preserve"> really</w:t>
+      </w:r>
+      <w:r>
+        <w:rPr>
+          <w:color w:val="000000" w:themeColor="text1"/>
+        </w:rPr>
+        <w:t xml:space="preserve"> need them for comparison?</w:t>
+      </w:r>
+      <w:r>
+        <w:rPr>
+          <w:color w:val="000000" w:themeColor="text1"/>
+        </w:rPr>
+        <w:t xml:space="preserve"> Or we can show the progress of accuracy from zero-shot to few-shot to knowledge-enhanced?</w:t>
+      </w:r>
+      <w:r>
+        <w:rPr>
+          <w:color w:val="000000" w:themeColor="text1"/>
+        </w:rPr>
+        <w:t xml:space="preserve"> Here are the options to obtain the results per predicate:</w:t>
+      </w:r>
+    </w:p>
+    <w:p>
+      <w:pPr>
+        <w:pStyle w:val="ListParagraph"/>
+        <w:numPr>
+          <w:ilvl w:val="0"/>
+          <w:numId w:val="2"/>
+        </w:numPr>
+        <w:rPr>
+          <w:color w:val="000000" w:themeColor="text1"/>
+        </w:rPr>
+      </w:pPr>
+      <w:r>
+        <w:rPr>
+          <w:color w:val="000000" w:themeColor="text1"/>
+        </w:rPr>
+        <w:t>As the authors of ATOMIC-2020 for that.</w:t>
+      </w:r>
+    </w:p>
+    <w:p>
+      <w:pPr>
+        <w:pStyle w:val="ListParagraph"/>
+        <w:numPr>
+          <w:ilvl w:val="0"/>
+          <w:numId w:val="2"/>
+        </w:numPr>
+        <w:rPr>
+          <w:color w:val="000000" w:themeColor="text1"/>
+        </w:rPr>
+      </w:pPr>
+      <w:r>
+        <w:rPr>
+          <w:color w:val="000000" w:themeColor="text1"/>
+        </w:rPr>
+        <w:lastRenderedPageBreak/>
+        <w:t>Evaluate automatically instead, but not sure if automatic evaluation is good for negated predicates.</w:t>
+      </w:r>
+    </w:p>
+    <w:p>
+      <w:pPr>
+        <w:pStyle w:val="ListParagraph"/>
+        <w:numPr>
+          <w:ilvl w:val="0"/>
+          <w:numId w:val="2"/>
+        </w:numPr>
+        <w:rPr>
+          <w:color w:val="000000" w:themeColor="text1"/>
+        </w:rPr>
+      </w:pPr>
+      <w:r>
+        <w:rPr>
+          <w:color w:val="000000" w:themeColor="text1"/>
+        </w:rPr>
+        <w:t>We evaluate them ourselves, but results in extra cost.</w:t>
+      </w:r>
+    </w:p>
+    <w:p/>
+    <w:p>
+      <w:r>
+        <w:rPr>
+          <w:color w:val="FF0000"/>
+        </w:rPr>
+        <w:t xml:space="preserve">TODO: </w:t>
+      </w:r>
+      <w:r>
+        <w:t>Change the temperature and plot a graph of accuracy vs. temperature.</w:t>
+      </w:r>
+    </w:p>
+    <w:p>
+      <w:r>
+        <w:rPr>
+          <w:color w:val="FF0000"/>
+        </w:rPr>
+        <w:t xml:space="preserve">TODO: </w:t>
+      </w:r>
+      <w:r>
+        <w:t>As the physical entities is not well diverse, use our own IPMU dataset that instead of AtLocation is more fine-tuned to have relations, such as Above, Below, Besides, etc.</w:t>
+      </w:r>
+    </w:p>
     <w:p/>
     <w:sectPr>
       <w:pgSz w:w="12240" w:h="15840"/>
@@ -5727,8 +5941,123 @@
       </w:rPr>
     </w:lvl>
   </w:abstractNum>
+  <w:abstractNum w:abstractNumId="1" w15:restartNumberingAfterBreak="0">
+    <w:nsid w:val="69EB3CB2"/>
+    <w:multiLevelType w:val="hybridMultilevel"/>
+    <w:tmpl w:val="90A6BACA"/>
+    <w:lvl w:ilvl="0" w:tplc="9ABC8C66">
+      <w:numFmt w:val="bullet"/>
+      <w:lvlText w:val="-"/>
+      <w:lvlJc w:val="left"/>
+      <w:pPr>
+        <w:ind w:left="720" w:hanging="360"/>
+      </w:pPr>
+      <w:rPr>
+        <w:rFonts w:ascii="Times New Roman" w:eastAsia="Times New Roman" w:hAnsi="Times New Roman" w:cs="Times New Roman" w:hint="default"/>
+      </w:rPr>
+    </w:lvl>
+    <w:lvl w:ilvl="1" w:tplc="04090003" w:tentative="1">
+      <w:start w:val="1"/>
+      <w:numFmt w:val="bullet"/>
+      <w:lvlText w:val="o"/>
+      <w:lvlJc w:val="left"/>
+      <w:pPr>
+        <w:ind w:left="1440" w:hanging="360"/>
+      </w:pPr>
+      <w:rPr>
+        <w:rFonts w:ascii="Courier New" w:hAnsi="Courier New" w:cs="Courier New" w:hint="default"/>
+      </w:rPr>
+    </w:lvl>
+    <w:lvl w:ilvl="2" w:tplc="04090005" w:tentative="1">
+      <w:start w:val="1"/>
+      <w:numFmt w:val="bullet"/>
+      <w:lvlText w:val=""/>
+      <w:lvlJc w:val="left"/>
+      <w:pPr>
+        <w:ind w:left="2160" w:hanging="360"/>
+      </w:pPr>
+      <w:rPr>
+        <w:rFonts w:ascii="Wingdings" w:hAnsi="Wingdings" w:hint="default"/>
+      </w:rPr>
+    </w:lvl>
+    <w:lvl w:ilvl="3" w:tplc="04090001" w:tentative="1">
+      <w:start w:val="1"/>
+      <w:numFmt w:val="bullet"/>
+      <w:lvlText w:val=""/>
+      <w:lvlJc w:val="left"/>
+      <w:pPr>
+        <w:ind w:left="2880" w:hanging="360"/>
+      </w:pPr>
+      <w:rPr>
+        <w:rFonts w:ascii="Symbol" w:hAnsi="Symbol" w:hint="default"/>
+      </w:rPr>
+    </w:lvl>
+    <w:lvl w:ilvl="4" w:tplc="04090003" w:tentative="1">
+      <w:start w:val="1"/>
+      <w:numFmt w:val="bullet"/>
+      <w:lvlText w:val="o"/>
+      <w:lvlJc w:val="left"/>
+      <w:pPr>
+        <w:ind w:left="3600" w:hanging="360"/>
+      </w:pPr>
+      <w:rPr>
+        <w:rFonts w:ascii="Courier New" w:hAnsi="Courier New" w:cs="Courier New" w:hint="default"/>
+      </w:rPr>
+    </w:lvl>
+    <w:lvl w:ilvl="5" w:tplc="04090005" w:tentative="1">
+      <w:start w:val="1"/>
+      <w:numFmt w:val="bullet"/>
+      <w:lvlText w:val=""/>
+      <w:lvlJc w:val="left"/>
+      <w:pPr>
+        <w:ind w:left="4320" w:hanging="360"/>
+      </w:pPr>
+      <w:rPr>
+        <w:rFonts w:ascii="Wingdings" w:hAnsi="Wingdings" w:hint="default"/>
+      </w:rPr>
+    </w:lvl>
+    <w:lvl w:ilvl="6" w:tplc="04090001" w:tentative="1">
+      <w:start w:val="1"/>
+      <w:numFmt w:val="bullet"/>
+      <w:lvlText w:val=""/>
+      <w:lvlJc w:val="left"/>
+      <w:pPr>
+        <w:ind w:left="5040" w:hanging="360"/>
+      </w:pPr>
+      <w:rPr>
+        <w:rFonts w:ascii="Symbol" w:hAnsi="Symbol" w:hint="default"/>
+      </w:rPr>
+    </w:lvl>
+    <w:lvl w:ilvl="7" w:tplc="04090003" w:tentative="1">
+      <w:start w:val="1"/>
+      <w:numFmt w:val="bullet"/>
+      <w:lvlText w:val="o"/>
+      <w:lvlJc w:val="left"/>
+      <w:pPr>
+        <w:ind w:left="5760" w:hanging="360"/>
+      </w:pPr>
+      <w:rPr>
+        <w:rFonts w:ascii="Courier New" w:hAnsi="Courier New" w:cs="Courier New" w:hint="default"/>
+      </w:rPr>
+    </w:lvl>
+    <w:lvl w:ilvl="8" w:tplc="04090005" w:tentative="1">
+      <w:start w:val="1"/>
+      <w:numFmt w:val="bullet"/>
+      <w:lvlText w:val=""/>
+      <w:lvlJc w:val="left"/>
+      <w:pPr>
+        <w:ind w:left="6480" w:hanging="360"/>
+      </w:pPr>
+      <w:rPr>
+        <w:rFonts w:ascii="Wingdings" w:hAnsi="Wingdings" w:hint="default"/>
+      </w:rPr>
+    </w:lvl>
+  </w:abstractNum>
   <w:num w:numId="1" w16cid:durableId="542250551">
     <w:abstractNumId w:val="0"/>
+  </w:num>
+  <w:num w:numId="2" w16cid:durableId="1464275470">
+    <w:abstractNumId w:val="1"/>
   </w:num>
 </w:numbering>
 </file>
@@ -6402,6 +6731,18 @@
       <w:shd w:val="clear" w:color="auto" w:fill="E1DFDD"/>
     </w:rPr>
   </w:style>
+  <w:style w:type="paragraph" w:styleId="Revision">
+    <w:name w:val="Revision"/>
+    <w:hidden/>
+    <w:uiPriority w:val="99"/>
+    <w:semiHidden/>
+    <w:rsid w:val="00543EAE"/>
+    <w:rPr>
+      <w:rFonts w:eastAsia="Times New Roman"/>
+      <w:color w:val="auto"/>
+      <w:szCs w:val="24"/>
+    </w:rPr>
+  </w:style>
 </w:styles>
 </file>
 

</xml_diff>

<commit_message>
in progress of generating prompts for negated predicates. adjusting verbalized versions and missing data remains
</commit_message>
<xml_diff>
--- a/docs/weighted_commonsense.docx
+++ b/docs/weighted_commonsense.docx
@@ -39,7 +39,15 @@
         <w:t xml:space="preserve">Self-curated samples: </w:t>
       </w:r>
       <w:r>
-        <w:t>Max 100, top_p 1, fp 0, pp 0</w:t>
+        <w:t xml:space="preserve">Max 100, top_p 1, </w:t>
+      </w:r>
+      <w:proofErr w:type="spellStart"/>
+      <w:r>
+        <w:t>fp</w:t>
+      </w:r>
+      <w:proofErr w:type="spellEnd"/>
+      <w:r>
+        <w:t xml:space="preserve"> 0, pp 0</w:t>
       </w:r>
     </w:p>
     <w:p/>
@@ -2007,7 +2015,25 @@
           <w:color w:val="538135" w:themeColor="accent6" w:themeShade="BF"/>
           <w:shd w:val="clear" w:color="auto" w:fill="FFFFFF"/>
         </w:rPr>
-        <w:t>- Sam goes to new year's fireworks. New year's fireworks is a fun event, where people gather to watch fireworks in the night sky. Therefore, Sam does not expect a bombing, mass shooting, or quarrel.</w:t>
+        <w:t xml:space="preserve">- Sam goes to new year's fireworks. New year's fireworks </w:t>
+      </w:r>
+      <w:proofErr w:type="gramStart"/>
+      <w:r>
+        <w:rPr>
+          <w:rFonts w:ascii="Helvetica" w:hAnsi="Helvetica"/>
+          <w:color w:val="538135" w:themeColor="accent6" w:themeShade="BF"/>
+          <w:shd w:val="clear" w:color="auto" w:fill="FFFFFF"/>
+        </w:rPr>
+        <w:t>is</w:t>
+      </w:r>
+      <w:proofErr w:type="gramEnd"/>
+      <w:r>
+        <w:rPr>
+          <w:rFonts w:ascii="Helvetica" w:hAnsi="Helvetica"/>
+          <w:color w:val="538135" w:themeColor="accent6" w:themeShade="BF"/>
+          <w:shd w:val="clear" w:color="auto" w:fill="FFFFFF"/>
+        </w:rPr>
+        <w:t xml:space="preserve"> a fun event, where people gather to watch fireworks in the night sky. Therefore, Sam does not expect a bombing, mass shooting, or quarrel.</w:t>
       </w:r>
     </w:p>
     <w:p>
@@ -2176,12 +2202,21 @@
           <w:color w:val="353740"/>
         </w:rPr>
       </w:pPr>
-      <w:r>
-        <w:rPr>
-          <w:rFonts w:ascii="Helvetica" w:hAnsi="Helvetica"/>
-          <w:color w:val="353740"/>
-        </w:rPr>
-        <w:t>Assuming that these people have no prior knowledge of what will happen, they would not expect any of the negative events to occur.</w:t>
+      <w:proofErr w:type="gramStart"/>
+      <w:r>
+        <w:rPr>
+          <w:rFonts w:ascii="Helvetica" w:hAnsi="Helvetica"/>
+          <w:color w:val="353740"/>
+        </w:rPr>
+        <w:t>Assuming that</w:t>
+      </w:r>
+      <w:proofErr w:type="gramEnd"/>
+      <w:r>
+        <w:rPr>
+          <w:rFonts w:ascii="Helvetica" w:hAnsi="Helvetica"/>
+          <w:color w:val="353740"/>
+        </w:rPr>
+        <w:t xml:space="preserve"> these people have no prior knowledge of what will happen, they would not expect any of the negative events to occur.</w:t>
       </w:r>
     </w:p>
     <w:p>
@@ -2282,7 +2317,25 @@
           <w:color w:val="2F5496" w:themeColor="accent1" w:themeShade="BF"/>
           <w:shd w:val="clear" w:color="auto" w:fill="FFFFFF"/>
         </w:rPr>
-        <w:t xml:space="preserve">James waits in a medical office's waiting room. James is definitely waiting for </w:t>
+        <w:t xml:space="preserve">James waits in a medical office's waiting room. James is </w:t>
+      </w:r>
+      <w:proofErr w:type="gramStart"/>
+      <w:r>
+        <w:rPr>
+          <w:rFonts w:ascii="Helvetica" w:hAnsi="Helvetica"/>
+          <w:color w:val="2F5496" w:themeColor="accent1" w:themeShade="BF"/>
+          <w:shd w:val="clear" w:color="auto" w:fill="FFFFFF"/>
+        </w:rPr>
+        <w:t>definitely waiting</w:t>
+      </w:r>
+      <w:proofErr w:type="gramEnd"/>
+      <w:r>
+        <w:rPr>
+          <w:rFonts w:ascii="Helvetica" w:hAnsi="Helvetica"/>
+          <w:color w:val="2F5496" w:themeColor="accent1" w:themeShade="BF"/>
+          <w:shd w:val="clear" w:color="auto" w:fill="FFFFFF"/>
+        </w:rPr>
+        <w:t xml:space="preserve"> for </w:t>
       </w:r>
       <w:r>
         <w:rPr>
@@ -2404,14 +2457,24 @@
       <w:pPr>
         <w:pStyle w:val="Heading4"/>
       </w:pPr>
+      <w:proofErr w:type="spellStart"/>
       <w:r>
         <w:t>VisualComet</w:t>
       </w:r>
+      <w:proofErr w:type="spellEnd"/>
       <w:r>
         <w:t xml:space="preserve"> Samples</w:t>
       </w:r>
       <w:r>
-        <w:t>: Max 100, top_p 1, fp 0, pp 0</w:t>
+        <w:t xml:space="preserve">: Max 100, top_p 1, </w:t>
+      </w:r>
+      <w:proofErr w:type="spellStart"/>
+      <w:r>
+        <w:t>fp</w:t>
+      </w:r>
+      <w:proofErr w:type="spellEnd"/>
+      <w:r>
+        <w:t xml:space="preserve"> 0, pp 0</w:t>
       </w:r>
     </w:p>
     <w:p>
@@ -2444,7 +2507,15 @@
         <w:pStyle w:val="Heading5"/>
       </w:pPr>
       <w:r>
-        <w:t>Image ID: ? [Home Page]</w:t>
+        <w:t>Image ID</w:t>
+      </w:r>
+      <w:proofErr w:type="gramStart"/>
+      <w:r>
+        <w:t>: ?</w:t>
+      </w:r>
+      <w:proofErr w:type="gramEnd"/>
+      <w:r>
+        <w:t xml:space="preserve"> [Home Page]</w:t>
       </w:r>
     </w:p>
     <w:p>
@@ -2988,7 +3059,15 @@
         <w:t xml:space="preserve"> Samples</w:t>
       </w:r>
       <w:r>
-        <w:t>: Max 100, top_p 1, fp 0, pp 0</w:t>
+        <w:t xml:space="preserve">: Max 100, top_p 1, </w:t>
+      </w:r>
+      <w:proofErr w:type="spellStart"/>
+      <w:r>
+        <w:t>fp</w:t>
+      </w:r>
+      <w:proofErr w:type="spellEnd"/>
+      <w:r>
+        <w:t xml:space="preserve"> 0, pp 0</w:t>
       </w:r>
     </w:p>
     <w:p/>
@@ -3098,6 +3177,7 @@
           <w:bCs/>
         </w:rPr>
       </w:pPr>
+      <w:proofErr w:type="spellStart"/>
       <w:r>
         <w:rPr>
           <w:rFonts w:ascii="Helvetica" w:hAnsi="Helvetica"/>
@@ -3106,6 +3186,7 @@
         </w:rPr>
         <w:t>xWant</w:t>
       </w:r>
+      <w:proofErr w:type="spellEnd"/>
     </w:p>
     <w:p/>
     <w:p>
@@ -3607,6 +3688,7 @@
           <w:bCs/>
         </w:rPr>
       </w:pPr>
+      <w:proofErr w:type="spellStart"/>
       <w:r>
         <w:rPr>
           <w:b/>
@@ -3614,6 +3696,7 @@
         </w:rPr>
         <w:t>xNeed</w:t>
       </w:r>
+      <w:proofErr w:type="spellEnd"/>
     </w:p>
     <w:p>
       <w:pPr>
@@ -3772,6 +3855,7 @@
           <w:bCs/>
         </w:rPr>
       </w:pPr>
+      <w:proofErr w:type="spellStart"/>
       <w:r>
         <w:rPr>
           <w:b/>
@@ -3779,6 +3863,7 @@
         </w:rPr>
         <w:t>isBefore</w:t>
       </w:r>
+      <w:proofErr w:type="spellEnd"/>
     </w:p>
     <w:p/>
     <w:p>
@@ -3916,6 +4001,7 @@
           <w:color w:val="000000" w:themeColor="text1"/>
         </w:rPr>
       </w:pPr>
+      <w:proofErr w:type="spellStart"/>
       <w:r>
         <w:rPr>
           <w:rFonts w:ascii="Helvetica" w:hAnsi="Helvetica"/>
@@ -3925,6 +4011,7 @@
         </w:rPr>
         <w:t>isAfter</w:t>
       </w:r>
+      <w:proofErr w:type="spellEnd"/>
     </w:p>
     <w:p>
       <w:pPr>
@@ -4068,6 +4155,7 @@
           <w:shd w:val="clear" w:color="auto" w:fill="FFFFFF"/>
         </w:rPr>
       </w:pPr>
+      <w:proofErr w:type="spellStart"/>
       <w:r>
         <w:rPr>
           <w:rFonts w:ascii="Helvetica" w:hAnsi="Helvetica"/>
@@ -4078,6 +4166,7 @@
         </w:rPr>
         <w:t>HinderedBy</w:t>
       </w:r>
+      <w:proofErr w:type="spellEnd"/>
     </w:p>
     <w:p>
       <w:pPr>
@@ -4160,6 +4249,7 @@
           <w:shd w:val="clear" w:color="auto" w:fill="FFFFFF"/>
         </w:rPr>
       </w:pPr>
+      <w:proofErr w:type="spellStart"/>
       <w:r>
         <w:rPr>
           <w:rFonts w:ascii="Helvetica" w:hAnsi="Helvetica"/>
@@ -4170,6 +4260,7 @@
         </w:rPr>
         <w:t>SubEvents</w:t>
       </w:r>
+      <w:proofErr w:type="spellEnd"/>
     </w:p>
     <w:p>
       <w:pPr>
@@ -4302,11 +4393,19 @@
           <w:shd w:val="clear" w:color="auto" w:fill="FFFFFF"/>
         </w:rPr>
       </w:pPr>
-      <w:r>
-        <w:rPr>
-          <w:shd w:val="clear" w:color="auto" w:fill="FFFFFF"/>
-        </w:rPr>
-        <w:t>Normal Q/A</w:t>
+      <w:proofErr w:type="gramStart"/>
+      <w:r>
+        <w:rPr>
+          <w:shd w:val="clear" w:color="auto" w:fill="FFFFFF"/>
+        </w:rPr>
+        <w:t>Normal</w:t>
+      </w:r>
+      <w:proofErr w:type="gramEnd"/>
+      <w:r>
+        <w:rPr>
+          <w:shd w:val="clear" w:color="auto" w:fill="FFFFFF"/>
+        </w:rPr>
+        <w:t xml:space="preserve"> Q/A</w:t>
       </w:r>
     </w:p>
     <w:p>
@@ -5349,7 +5448,15 @@
         <w:t>ATOMIC-2020 paper also has one example of a negated predicate</w:t>
       </w:r>
       <w:r>
-        <w:t>s, which is “NotDesires”, which is negated form of “Desires”. An example mentioned is that “doctors” likely desire to “cure patients,” but do not desire “malpractice suit”.</w:t>
+        <w:t>s, which is “</w:t>
+      </w:r>
+      <w:proofErr w:type="spellStart"/>
+      <w:r>
+        <w:t>NotDesires</w:t>
+      </w:r>
+      <w:proofErr w:type="spellEnd"/>
+      <w:r>
+        <w:t>”, which is negated form of “Desires”. An example mentioned is that “doctors” likely desire to “cure patients,” but do not desire “malpractice suit”.</w:t>
       </w:r>
       <w:r>
         <w:t xml:space="preserve"> </w:t>
@@ -5358,7 +5465,21 @@
         <w:rPr>
           <w:color w:val="FF0000"/>
         </w:rPr>
-        <w:t>The question is how NotDesired results can be compared with Desired?</w:t>
+        <w:t xml:space="preserve">The question is how </w:t>
+      </w:r>
+      <w:proofErr w:type="spellStart"/>
+      <w:r>
+        <w:rPr>
+          <w:color w:val="FF0000"/>
+        </w:rPr>
+        <w:t>NotDesired</w:t>
+      </w:r>
+      <w:proofErr w:type="spellEnd"/>
+      <w:r>
+        <w:rPr>
+          <w:color w:val="FF0000"/>
+        </w:rPr>
+        <w:t xml:space="preserve"> results can be compared with Desired?</w:t>
       </w:r>
       <w:r>
         <w:rPr>
@@ -5420,7 +5541,15 @@
         <w:t xml:space="preserve"> </w:t>
       </w:r>
       <w:r>
-        <w:t>As the name shows, the Physical-Entity category is about physical entities and commonsense of them. Some physical-entity sample predicates are AtLocation, or CapableOf.</w:t>
+        <w:t xml:space="preserve">As the name shows, the Physical-Entity category is about physical entities and commonsense of them. Some physical-entity sample predicates are AtLocation, or </w:t>
+      </w:r>
+      <w:proofErr w:type="spellStart"/>
+      <w:r>
+        <w:t>CapableOf</w:t>
+      </w:r>
+      <w:proofErr w:type="spellEnd"/>
+      <w:r>
+        <w:t>.</w:t>
       </w:r>
       <w:r>
         <w:t xml:space="preserve"> The other category encompasses triples about event commonsense</w:t>
@@ -5465,7 +5594,15 @@
         <w:t xml:space="preserve">The goal is to generate an object in natural language given a verbalized subject and predicate. </w:t>
       </w:r>
       <w:r>
-        <w:t>We consider the verbalized subject and predicate to be a premise (NLI task analogy) and the object to be a hypothesis. The annotator decides if the hypothesis entails the premise or not. The hypothesis can be a correct statement, but if it does not entail the premise, it is considered to be wrong (does not entail).</w:t>
+        <w:t xml:space="preserve">We consider the verbalized subject and predicate to be a premise (NLI task analogy) and the object to be a hypothesis. The annotator decides if the hypothesis entails the premise or not. The hypothesis can be a correct statement, but if it does not entail the premise, it </w:t>
+      </w:r>
+      <w:proofErr w:type="gramStart"/>
+      <w:r>
+        <w:t>is considered to be</w:t>
+      </w:r>
+      <w:proofErr w:type="gramEnd"/>
+      <w:r>
+        <w:t xml:space="preserve"> wrong (does not entail).</w:t>
       </w:r>
     </w:p>
     <w:p/>
@@ -5592,14 +5729,32 @@
       <w:r>
         <w:t xml:space="preserve">ATOMIC-2020 </w:t>
       </w:r>
+      <w:proofErr w:type="spellStart"/>
       <w:r>
         <w:t>NotDesire</w:t>
       </w:r>
+      <w:proofErr w:type="spellEnd"/>
     </w:p>
     <w:p/>
     <w:p>
       <w:r>
-        <w:t>We notice that the ATOMIC-2022 paper already has a predicate, which is a negated version of the Desires predicate: NotDesires. As we are interested in weighted commonsense analysis, finding reported results from NotDesires is interesting. The paper does not provide per predicate evaluation results of the generated objects. The only per predicate result is related to the human-annotated objects aggregated.</w:t>
+        <w:t xml:space="preserve">We notice that the ATOMIC-2022 paper already has a predicate, which is a negated version of the Desires predicate: </w:t>
+      </w:r>
+      <w:proofErr w:type="spellStart"/>
+      <w:r>
+        <w:t>NotDesires</w:t>
+      </w:r>
+      <w:proofErr w:type="spellEnd"/>
+      <w:r>
+        <w:t xml:space="preserve">. As we are interested in weighted commonsense analysis, finding reported results from </w:t>
+      </w:r>
+      <w:proofErr w:type="spellStart"/>
+      <w:r>
+        <w:t>NotDesires</w:t>
+      </w:r>
+      <w:proofErr w:type="spellEnd"/>
+      <w:r>
+        <w:t xml:space="preserve"> is interesting. The paper does not provide per predicate evaluation results of the generated objects. The only per predicate result is related to the human-annotated objects aggregated.</w:t>
       </w:r>
     </w:p>
     <w:p/>
@@ -5681,7 +5836,15 @@
         <w:t xml:space="preserve"> We choose N random samples from each of the groups. Then generate objects, given the verbalized subjects and predicates. We then evaluate each of them.</w:t>
       </w:r>
       <w:r>
-        <w:t xml:space="preserve"> We first do self-evaluation ourselves. Then ask three annotators from Amazon mTurk to do the same. We </w:t>
+        <w:t xml:space="preserve"> We first do self-evaluation ourselves. Then ask three annotators from Amazon </w:t>
+      </w:r>
+      <w:proofErr w:type="spellStart"/>
+      <w:r>
+        <w:t>mTurk</w:t>
+      </w:r>
+      <w:proofErr w:type="spellEnd"/>
+      <w:r>
+        <w:t xml:space="preserve"> to do the same. We </w:t>
       </w:r>
       <w:r>
         <w:t>must</w:t>
@@ -5693,51 +5856,21 @@
         <w:t xml:space="preserve"> We then plot the accuracy of the negated predicates. We also report the accuracy per predicate.</w:t>
       </w:r>
       <w:r>
-        <w:t xml:space="preserve"> The verbalized form of the predicates are used from the ATOMIC-2020 paper and are adjusted to show negation.</w:t>
+        <w:t xml:space="preserve"> The verbalized form of the predicates </w:t>
+      </w:r>
+      <w:proofErr w:type="gramStart"/>
+      <w:r>
+        <w:t>are</w:t>
+      </w:r>
+      <w:proofErr w:type="gramEnd"/>
+      <w:r>
+        <w:t xml:space="preserve"> used from the ATOMIC-2020 paper and are adjusted to show negation.</w:t>
       </w:r>
     </w:p>
     <w:p/>
     <w:p>
-      <w:pPr>
-        <w:rPr>
-          <w:color w:val="000000" w:themeColor="text1"/>
-        </w:rPr>
-      </w:pPr>
-      <w:r>
-        <w:rPr>
-          <w:color w:val="FF0000"/>
-        </w:rPr>
-        <w:t xml:space="preserve">POTENTIAL PROBLEM: </w:t>
-      </w:r>
-      <w:r>
-        <w:rPr>
-          <w:color w:val="000000" w:themeColor="text1"/>
-        </w:rPr>
-        <w:t>We do not have the evaluation of the regular predicates. Do we</w:t>
-      </w:r>
-      <w:r>
-        <w:rPr>
-          <w:color w:val="000000" w:themeColor="text1"/>
-        </w:rPr>
-        <w:t xml:space="preserve"> really</w:t>
-      </w:r>
-      <w:r>
-        <w:rPr>
-          <w:color w:val="000000" w:themeColor="text1"/>
-        </w:rPr>
-        <w:t xml:space="preserve"> need them for comparison?</w:t>
-      </w:r>
-      <w:r>
-        <w:rPr>
-          <w:color w:val="000000" w:themeColor="text1"/>
-        </w:rPr>
-        <w:t xml:space="preserve"> Or we can show the progress of accuracy from zero-shot to few-shot to knowledge-enhanced?</w:t>
-      </w:r>
-      <w:r>
-        <w:rPr>
-          <w:color w:val="000000" w:themeColor="text1"/>
-        </w:rPr>
-        <w:t xml:space="preserve"> Here are the options to obtain the results per predicate:</w:t>
+      <w:r>
+        <w:t>Implementation decisions:</w:t>
       </w:r>
     </w:p>
     <w:p>
@@ -5747,15 +5880,15 @@
           <w:ilvl w:val="0"/>
           <w:numId w:val="2"/>
         </w:numPr>
-        <w:rPr>
-          <w:color w:val="000000" w:themeColor="text1"/>
-        </w:rPr>
-      </w:pPr>
-      <w:r>
-        <w:rPr>
-          <w:color w:val="000000" w:themeColor="text1"/>
-        </w:rPr>
-        <w:t>As the authors of ATOMIC-2020 for that.</w:t>
+      </w:pPr>
+      <w:r>
+        <w:t xml:space="preserve">Starting with 10 </w:t>
+      </w:r>
+      <w:r>
+        <w:t xml:space="preserve">random </w:t>
+      </w:r>
+      <w:r>
+        <w:t>samples per predicate with seed of 66.</w:t>
       </w:r>
     </w:p>
     <w:p>
@@ -5765,16 +5898,31 @@
           <w:ilvl w:val="0"/>
           <w:numId w:val="2"/>
         </w:numPr>
-        <w:rPr>
-          <w:color w:val="000000" w:themeColor="text1"/>
-        </w:rPr>
-      </w:pPr>
-      <w:r>
-        <w:rPr>
-          <w:color w:val="000000" w:themeColor="text1"/>
-        </w:rPr>
-        <w:lastRenderedPageBreak/>
-        <w:t>Evaluate automatically instead, but not sure if automatic evaluation is good for negated predicates.</w:t>
+      </w:pPr>
+      <w:r>
+        <w:t xml:space="preserve">Negated predicates are shown with prepending </w:t>
+      </w:r>
+      <w:r>
+        <w:rPr>
+          <w:i/>
+          <w:iCs/>
+        </w:rPr>
+        <w:t>Not</w:t>
+      </w:r>
+      <w:r>
+        <w:t xml:space="preserve">, such as </w:t>
+      </w:r>
+      <w:proofErr w:type="spellStart"/>
+      <w:r>
+        <w:rPr>
+          <w:i/>
+          <w:iCs/>
+        </w:rPr>
+        <w:t>NotAtLocation</w:t>
+      </w:r>
+      <w:proofErr w:type="spellEnd"/>
+      <w:r>
+        <w:t>.</w:t>
       </w:r>
     </w:p>
     <w:p>
@@ -5784,15 +5932,192 @@
           <w:ilvl w:val="0"/>
           <w:numId w:val="2"/>
         </w:numPr>
+      </w:pPr>
+      <w:proofErr w:type="spellStart"/>
+      <w:r>
+        <w:t>NotDesires</w:t>
+      </w:r>
+      <w:proofErr w:type="spellEnd"/>
+      <w:r>
+        <w:t xml:space="preserve"> is kept in the negated predicates.</w:t>
+      </w:r>
+    </w:p>
+    <w:p/>
+    <w:p>
+      <w:pPr>
         <w:rPr>
           <w:color w:val="000000" w:themeColor="text1"/>
         </w:rPr>
       </w:pPr>
       <w:r>
         <w:rPr>
+          <w:color w:val="FF0000"/>
+        </w:rPr>
+        <w:t xml:space="preserve">POTENTIAL PROBLEM: </w:t>
+      </w:r>
+      <w:r>
+        <w:rPr>
           <w:color w:val="000000" w:themeColor="text1"/>
         </w:rPr>
+        <w:t>We do not have the evaluation of the regular predicates. Do we</w:t>
+      </w:r>
+      <w:r>
+        <w:rPr>
+          <w:color w:val="000000" w:themeColor="text1"/>
+        </w:rPr>
+        <w:t xml:space="preserve"> really</w:t>
+      </w:r>
+      <w:r>
+        <w:rPr>
+          <w:color w:val="000000" w:themeColor="text1"/>
+        </w:rPr>
+        <w:t xml:space="preserve"> need them for comparison?</w:t>
+      </w:r>
+      <w:r>
+        <w:rPr>
+          <w:color w:val="000000" w:themeColor="text1"/>
+        </w:rPr>
+        <w:t xml:space="preserve"> Or we can show the progress of accuracy from zero-shot to few-shot to knowledge-enhanced?</w:t>
+      </w:r>
+      <w:r>
+        <w:rPr>
+          <w:color w:val="000000" w:themeColor="text1"/>
+        </w:rPr>
+        <w:t xml:space="preserve"> Here are the options to obtain the results per predicate:</w:t>
+      </w:r>
+    </w:p>
+    <w:p>
+      <w:pPr>
+        <w:pStyle w:val="ListParagraph"/>
+        <w:numPr>
+          <w:ilvl w:val="0"/>
+          <w:numId w:val="2"/>
+        </w:numPr>
+        <w:rPr>
+          <w:color w:val="000000" w:themeColor="text1"/>
+        </w:rPr>
+      </w:pPr>
+      <w:r>
+        <w:rPr>
+          <w:color w:val="000000" w:themeColor="text1"/>
+        </w:rPr>
+        <w:t>As</w:t>
+      </w:r>
+      <w:r>
+        <w:rPr>
+          <w:color w:val="000000" w:themeColor="text1"/>
+        </w:rPr>
+        <w:t>k</w:t>
+      </w:r>
+      <w:r>
+        <w:rPr>
+          <w:color w:val="000000" w:themeColor="text1"/>
+        </w:rPr>
+        <w:t xml:space="preserve"> the authors of ATOMIC-2020 for that.</w:t>
+      </w:r>
+    </w:p>
+    <w:p>
+      <w:pPr>
+        <w:pStyle w:val="ListParagraph"/>
+        <w:numPr>
+          <w:ilvl w:val="0"/>
+          <w:numId w:val="2"/>
+        </w:numPr>
+        <w:rPr>
+          <w:color w:val="000000" w:themeColor="text1"/>
+        </w:rPr>
+      </w:pPr>
+      <w:r>
+        <w:rPr>
+          <w:color w:val="000000" w:themeColor="text1"/>
+        </w:rPr>
+        <w:t>Evaluate automatically instead, but not sure if automatic evaluation is good for negated predicates.</w:t>
+      </w:r>
+    </w:p>
+    <w:p>
+      <w:pPr>
+        <w:pStyle w:val="ListParagraph"/>
+        <w:numPr>
+          <w:ilvl w:val="0"/>
+          <w:numId w:val="2"/>
+        </w:numPr>
+        <w:rPr>
+          <w:color w:val="000000" w:themeColor="text1"/>
+        </w:rPr>
+      </w:pPr>
+      <w:r>
+        <w:rPr>
+          <w:color w:val="000000" w:themeColor="text1"/>
+        </w:rPr>
         <w:t>We evaluate them ourselves, but results in extra cost.</w:t>
+      </w:r>
+    </w:p>
+    <w:p/>
+    <w:p>
+      <w:pPr>
+        <w:rPr>
+          <w:color w:val="FF0000"/>
+        </w:rPr>
+      </w:pPr>
+      <w:r>
+        <w:rPr>
+          <w:color w:val="FF0000"/>
+        </w:rPr>
+        <w:t>TODO</w:t>
+      </w:r>
+      <w:r>
+        <w:rPr>
+          <w:color w:val="FF0000"/>
+        </w:rPr>
+        <w:t>:</w:t>
+      </w:r>
+    </w:p>
+    <w:p>
+      <w:pPr>
+        <w:pStyle w:val="ListParagraph"/>
+        <w:numPr>
+          <w:ilvl w:val="0"/>
+          <w:numId w:val="2"/>
+        </w:numPr>
+      </w:pPr>
+      <w:r>
+        <w:t xml:space="preserve">What to do with predicates, such as </w:t>
+      </w:r>
+      <w:proofErr w:type="spellStart"/>
+      <w:r>
+        <w:t>isFilledBy</w:t>
+      </w:r>
+      <w:proofErr w:type="spellEnd"/>
+      <w:r>
+        <w:t xml:space="preserve"> or </w:t>
+      </w:r>
+      <w:proofErr w:type="spellStart"/>
+      <w:r>
+        <w:t>xAttr</w:t>
+      </w:r>
+      <w:proofErr w:type="spellEnd"/>
+      <w:r>
+        <w:t>, where there is a blank space in the prompt (___)?</w:t>
+      </w:r>
+    </w:p>
+    <w:p>
+      <w:pPr>
+        <w:pStyle w:val="ListParagraph"/>
+        <w:numPr>
+          <w:ilvl w:val="0"/>
+          <w:numId w:val="2"/>
+        </w:numPr>
+      </w:pPr>
+      <w:r>
+        <w:t xml:space="preserve">We need to refine the prompts, </w:t>
+      </w:r>
+      <w:proofErr w:type="gramStart"/>
+      <w:r>
+        <w:t>e.g.</w:t>
+      </w:r>
+      <w:proofErr w:type="gramEnd"/>
+      <w:r>
+        <w:t xml:space="preserve"> Causes prompt is “Sometimes sickness causes”. The negated prompt should be something like: “Sickness does not cause” and not “Sometimes sickness does not cause”</w:t>
       </w:r>
     </w:p>
     <w:p/>

</xml_diff>

<commit_message>
evaluation script for faster annotation
</commit_message>
<xml_diff>
--- a/docs/weighted_commonsense.docx
+++ b/docs/weighted_commonsense.docx
@@ -39,7 +39,15 @@
         <w:t xml:space="preserve">Self-curated samples: </w:t>
       </w:r>
       <w:r>
-        <w:t>Max 100, top_p 1, fp 0, pp 0</w:t>
+        <w:t xml:space="preserve">Max 100, top_p 1, </w:t>
+      </w:r>
+      <w:proofErr w:type="spellStart"/>
+      <w:r>
+        <w:t>fp</w:t>
+      </w:r>
+      <w:proofErr w:type="spellEnd"/>
+      <w:r>
+        <w:t xml:space="preserve"> 0, pp 0</w:t>
       </w:r>
     </w:p>
     <w:p/>
@@ -2007,7 +2015,25 @@
           <w:color w:val="538135" w:themeColor="accent6" w:themeShade="BF"/>
           <w:shd w:val="clear" w:color="auto" w:fill="FFFFFF"/>
         </w:rPr>
-        <w:t>- Sam goes to new year's fireworks. New year's fireworks is a fun event, where people gather to watch fireworks in the night sky. Therefore, Sam does not expect a bombing, mass shooting, or quarrel.</w:t>
+        <w:t xml:space="preserve">- Sam goes to new year's fireworks. New year's fireworks </w:t>
+      </w:r>
+      <w:proofErr w:type="gramStart"/>
+      <w:r>
+        <w:rPr>
+          <w:rFonts w:ascii="Helvetica" w:hAnsi="Helvetica"/>
+          <w:color w:val="538135" w:themeColor="accent6" w:themeShade="BF"/>
+          <w:shd w:val="clear" w:color="auto" w:fill="FFFFFF"/>
+        </w:rPr>
+        <w:t>is</w:t>
+      </w:r>
+      <w:proofErr w:type="gramEnd"/>
+      <w:r>
+        <w:rPr>
+          <w:rFonts w:ascii="Helvetica" w:hAnsi="Helvetica"/>
+          <w:color w:val="538135" w:themeColor="accent6" w:themeShade="BF"/>
+          <w:shd w:val="clear" w:color="auto" w:fill="FFFFFF"/>
+        </w:rPr>
+        <w:t xml:space="preserve"> a fun event, where people gather to watch fireworks in the night sky. Therefore, Sam does not expect a bombing, mass shooting, or quarrel.</w:t>
       </w:r>
     </w:p>
     <w:p>
@@ -2176,12 +2202,21 @@
           <w:color w:val="353740"/>
         </w:rPr>
       </w:pPr>
-      <w:r>
-        <w:rPr>
-          <w:rFonts w:ascii="Helvetica" w:hAnsi="Helvetica"/>
-          <w:color w:val="353740"/>
-        </w:rPr>
-        <w:t>Assuming that these people have no prior knowledge of what will happen, they would not expect any of the negative events to occur.</w:t>
+      <w:proofErr w:type="gramStart"/>
+      <w:r>
+        <w:rPr>
+          <w:rFonts w:ascii="Helvetica" w:hAnsi="Helvetica"/>
+          <w:color w:val="353740"/>
+        </w:rPr>
+        <w:t>Assuming that</w:t>
+      </w:r>
+      <w:proofErr w:type="gramEnd"/>
+      <w:r>
+        <w:rPr>
+          <w:rFonts w:ascii="Helvetica" w:hAnsi="Helvetica"/>
+          <w:color w:val="353740"/>
+        </w:rPr>
+        <w:t xml:space="preserve"> these people have no prior knowledge of what will happen, they would not expect any of the negative events to occur.</w:t>
       </w:r>
     </w:p>
     <w:p>
@@ -2282,7 +2317,25 @@
           <w:color w:val="2F5496" w:themeColor="accent1" w:themeShade="BF"/>
           <w:shd w:val="clear" w:color="auto" w:fill="FFFFFF"/>
         </w:rPr>
-        <w:t xml:space="preserve">James waits in a medical office's waiting room. James is definitely waiting for </w:t>
+        <w:t xml:space="preserve">James waits in a medical office's waiting room. James is </w:t>
+      </w:r>
+      <w:proofErr w:type="gramStart"/>
+      <w:r>
+        <w:rPr>
+          <w:rFonts w:ascii="Helvetica" w:hAnsi="Helvetica"/>
+          <w:color w:val="2F5496" w:themeColor="accent1" w:themeShade="BF"/>
+          <w:shd w:val="clear" w:color="auto" w:fill="FFFFFF"/>
+        </w:rPr>
+        <w:t>definitely waiting</w:t>
+      </w:r>
+      <w:proofErr w:type="gramEnd"/>
+      <w:r>
+        <w:rPr>
+          <w:rFonts w:ascii="Helvetica" w:hAnsi="Helvetica"/>
+          <w:color w:val="2F5496" w:themeColor="accent1" w:themeShade="BF"/>
+          <w:shd w:val="clear" w:color="auto" w:fill="FFFFFF"/>
+        </w:rPr>
+        <w:t xml:space="preserve"> for </w:t>
       </w:r>
       <w:r>
         <w:rPr>
@@ -2404,14 +2457,24 @@
       <w:pPr>
         <w:pStyle w:val="Heading4"/>
       </w:pPr>
+      <w:proofErr w:type="spellStart"/>
       <w:r>
         <w:t>VisualComet</w:t>
       </w:r>
+      <w:proofErr w:type="spellEnd"/>
       <w:r>
         <w:t xml:space="preserve"> Samples</w:t>
       </w:r>
       <w:r>
-        <w:t>: Max 100, top_p 1, fp 0, pp 0</w:t>
+        <w:t xml:space="preserve">: Max 100, top_p 1, </w:t>
+      </w:r>
+      <w:proofErr w:type="spellStart"/>
+      <w:r>
+        <w:t>fp</w:t>
+      </w:r>
+      <w:proofErr w:type="spellEnd"/>
+      <w:r>
+        <w:t xml:space="preserve"> 0, pp 0</w:t>
       </w:r>
     </w:p>
     <w:p>
@@ -2444,7 +2507,15 @@
         <w:pStyle w:val="Heading5"/>
       </w:pPr>
       <w:r>
-        <w:t>Image ID: ? [Home Page]</w:t>
+        <w:t>Image ID</w:t>
+      </w:r>
+      <w:proofErr w:type="gramStart"/>
+      <w:r>
+        <w:t>: ?</w:t>
+      </w:r>
+      <w:proofErr w:type="gramEnd"/>
+      <w:r>
+        <w:t xml:space="preserve"> [Home Page]</w:t>
       </w:r>
     </w:p>
     <w:p>
@@ -2988,7 +3059,15 @@
         <w:t xml:space="preserve"> Samples</w:t>
       </w:r>
       <w:r>
-        <w:t>: Max 100, top_p 1, fp 0, pp 0</w:t>
+        <w:t xml:space="preserve">: Max 100, top_p 1, </w:t>
+      </w:r>
+      <w:proofErr w:type="spellStart"/>
+      <w:r>
+        <w:t>fp</w:t>
+      </w:r>
+      <w:proofErr w:type="spellEnd"/>
+      <w:r>
+        <w:t xml:space="preserve"> 0, pp 0</w:t>
       </w:r>
     </w:p>
     <w:p/>
@@ -3098,6 +3177,7 @@
           <w:bCs/>
         </w:rPr>
       </w:pPr>
+      <w:proofErr w:type="spellStart"/>
       <w:r>
         <w:rPr>
           <w:rFonts w:ascii="Helvetica" w:hAnsi="Helvetica"/>
@@ -3106,6 +3186,7 @@
         </w:rPr>
         <w:t>xWant</w:t>
       </w:r>
+      <w:proofErr w:type="spellEnd"/>
     </w:p>
     <w:p/>
     <w:p>
@@ -3607,6 +3688,7 @@
           <w:bCs/>
         </w:rPr>
       </w:pPr>
+      <w:proofErr w:type="spellStart"/>
       <w:r>
         <w:rPr>
           <w:b/>
@@ -3614,6 +3696,7 @@
         </w:rPr>
         <w:t>xNeed</w:t>
       </w:r>
+      <w:proofErr w:type="spellEnd"/>
     </w:p>
     <w:p>
       <w:pPr>
@@ -3772,6 +3855,7 @@
           <w:bCs/>
         </w:rPr>
       </w:pPr>
+      <w:proofErr w:type="spellStart"/>
       <w:r>
         <w:rPr>
           <w:b/>
@@ -3779,6 +3863,7 @@
         </w:rPr>
         <w:t>isBefore</w:t>
       </w:r>
+      <w:proofErr w:type="spellEnd"/>
     </w:p>
     <w:p/>
     <w:p>
@@ -3916,6 +4001,7 @@
           <w:color w:val="000000" w:themeColor="text1"/>
         </w:rPr>
       </w:pPr>
+      <w:proofErr w:type="spellStart"/>
       <w:r>
         <w:rPr>
           <w:rFonts w:ascii="Helvetica" w:hAnsi="Helvetica"/>
@@ -3925,6 +4011,7 @@
         </w:rPr>
         <w:t>isAfter</w:t>
       </w:r>
+      <w:proofErr w:type="spellEnd"/>
     </w:p>
     <w:p>
       <w:pPr>
@@ -4068,6 +4155,7 @@
           <w:shd w:val="clear" w:color="auto" w:fill="FFFFFF"/>
         </w:rPr>
       </w:pPr>
+      <w:proofErr w:type="spellStart"/>
       <w:r>
         <w:rPr>
           <w:rFonts w:ascii="Helvetica" w:hAnsi="Helvetica"/>
@@ -4078,6 +4166,7 @@
         </w:rPr>
         <w:t>HinderedBy</w:t>
       </w:r>
+      <w:proofErr w:type="spellEnd"/>
     </w:p>
     <w:p>
       <w:pPr>
@@ -4160,6 +4249,7 @@
           <w:shd w:val="clear" w:color="auto" w:fill="FFFFFF"/>
         </w:rPr>
       </w:pPr>
+      <w:proofErr w:type="spellStart"/>
       <w:r>
         <w:rPr>
           <w:rFonts w:ascii="Helvetica" w:hAnsi="Helvetica"/>
@@ -4170,6 +4260,7 @@
         </w:rPr>
         <w:t>SubEvents</w:t>
       </w:r>
+      <w:proofErr w:type="spellEnd"/>
     </w:p>
     <w:p>
       <w:pPr>
@@ -4302,11 +4393,19 @@
           <w:shd w:val="clear" w:color="auto" w:fill="FFFFFF"/>
         </w:rPr>
       </w:pPr>
-      <w:r>
-        <w:rPr>
-          <w:shd w:val="clear" w:color="auto" w:fill="FFFFFF"/>
-        </w:rPr>
-        <w:t>Normal Q/A</w:t>
+      <w:proofErr w:type="gramStart"/>
+      <w:r>
+        <w:rPr>
+          <w:shd w:val="clear" w:color="auto" w:fill="FFFFFF"/>
+        </w:rPr>
+        <w:t>Normal</w:t>
+      </w:r>
+      <w:proofErr w:type="gramEnd"/>
+      <w:r>
+        <w:rPr>
+          <w:shd w:val="clear" w:color="auto" w:fill="FFFFFF"/>
+        </w:rPr>
+        <w:t xml:space="preserve"> Q/A</w:t>
       </w:r>
     </w:p>
     <w:p>
@@ -5349,7 +5448,15 @@
         <w:t>ATOMIC-2020 paper also has one example of a negated predicate</w:t>
       </w:r>
       <w:r>
-        <w:t>s, which is “NotDesires”, which is negated form of “Desires”. An example mentioned is that “doctors” likely desire to “cure patients,” but do not desire “malpractice suit”.</w:t>
+        <w:t>s, which is “</w:t>
+      </w:r>
+      <w:proofErr w:type="spellStart"/>
+      <w:r>
+        <w:t>NotDesires</w:t>
+      </w:r>
+      <w:proofErr w:type="spellEnd"/>
+      <w:r>
+        <w:t>”, which is negated form of “Desires”. An example mentioned is that “doctors” likely desire to “cure patients,” but do not desire “malpractice suit”.</w:t>
       </w:r>
       <w:r>
         <w:t xml:space="preserve"> </w:t>
@@ -5358,7 +5465,21 @@
         <w:rPr>
           <w:color w:val="FF0000"/>
         </w:rPr>
-        <w:t>The question is how NotDesired results can be compared with Desired?</w:t>
+        <w:t xml:space="preserve">The question is how </w:t>
+      </w:r>
+      <w:proofErr w:type="spellStart"/>
+      <w:r>
+        <w:rPr>
+          <w:color w:val="FF0000"/>
+        </w:rPr>
+        <w:t>NotDesired</w:t>
+      </w:r>
+      <w:proofErr w:type="spellEnd"/>
+      <w:r>
+        <w:rPr>
+          <w:color w:val="FF0000"/>
+        </w:rPr>
+        <w:t xml:space="preserve"> results can be compared with Desired?</w:t>
       </w:r>
       <w:r>
         <w:rPr>
@@ -5420,7 +5541,15 @@
         <w:t xml:space="preserve"> </w:t>
       </w:r>
       <w:r>
-        <w:t>As the name shows, the Physical-Entity category is about physical entities and commonsense of them. Some physical-entity sample predicates are AtLocation, or CapableOf.</w:t>
+        <w:t xml:space="preserve">As the name shows, the Physical-Entity category is about physical entities and commonsense of them. Some physical-entity sample predicates are AtLocation, or </w:t>
+      </w:r>
+      <w:proofErr w:type="spellStart"/>
+      <w:r>
+        <w:t>CapableOf</w:t>
+      </w:r>
+      <w:proofErr w:type="spellEnd"/>
+      <w:r>
+        <w:t>.</w:t>
       </w:r>
       <w:r>
         <w:t xml:space="preserve"> The other category encompasses triples about event commonsense</w:t>
@@ -5465,7 +5594,15 @@
         <w:t xml:space="preserve">The goal is to generate an object in natural language given a verbalized subject and predicate. </w:t>
       </w:r>
       <w:r>
-        <w:t>We consider the verbalized subject and predicate to be a premise (NLI task analogy) and the object to be a hypothesis. The annotator decides if the hypothesis entails the premise or not. The hypothesis can be a correct statement, but if it does not entail the premise, it is considered to be wrong (does not entail).</w:t>
+        <w:t xml:space="preserve">We consider the verbalized subject and predicate to be a premise (NLI task analogy) and the object to be a hypothesis. The annotator decides if the hypothesis entails the premise or not. The hypothesis can be a correct statement, but if it does not entail the premise, it </w:t>
+      </w:r>
+      <w:proofErr w:type="gramStart"/>
+      <w:r>
+        <w:t>is considered to be</w:t>
+      </w:r>
+      <w:proofErr w:type="gramEnd"/>
+      <w:r>
+        <w:t xml:space="preserve"> wrong (does not entail).</w:t>
       </w:r>
     </w:p>
     <w:p/>
@@ -5592,14 +5729,32 @@
       <w:r>
         <w:t xml:space="preserve">ATOMIC-2020 </w:t>
       </w:r>
+      <w:proofErr w:type="spellStart"/>
       <w:r>
         <w:t>NotDesire</w:t>
       </w:r>
+      <w:proofErr w:type="spellEnd"/>
     </w:p>
     <w:p/>
     <w:p>
       <w:r>
-        <w:t>We notice that the ATOMIC-2022 paper already has a predicate, which is a negated version of the Desires predicate: NotDesires. As we are interested in weighted commonsense analysis, finding reported results from NotDesires is interesting. The paper does not provide per predicate evaluation results of the generated objects. The only per predicate result is related to the human-annotated objects aggregated.</w:t>
+        <w:t xml:space="preserve">We notice that the ATOMIC-2022 paper already has a predicate, which is a negated version of the Desires predicate: </w:t>
+      </w:r>
+      <w:proofErr w:type="spellStart"/>
+      <w:r>
+        <w:t>NotDesires</w:t>
+      </w:r>
+      <w:proofErr w:type="spellEnd"/>
+      <w:r>
+        <w:t xml:space="preserve">. As we are interested in weighted commonsense analysis, finding reported results from </w:t>
+      </w:r>
+      <w:proofErr w:type="spellStart"/>
+      <w:r>
+        <w:t>NotDesires</w:t>
+      </w:r>
+      <w:proofErr w:type="spellEnd"/>
+      <w:r>
+        <w:t xml:space="preserve"> is interesting. The paper does not provide per predicate evaluation results of the generated objects. The only per predicate result is related to the human-annotated objects aggregated.</w:t>
       </w:r>
     </w:p>
     <w:p/>
@@ -5681,7 +5836,15 @@
         <w:t xml:space="preserve"> We choose N random samples from each of the groups. Then generate objects, given the verbalized subjects and predicates. We then evaluate each of them.</w:t>
       </w:r>
       <w:r>
-        <w:t xml:space="preserve"> We first do self-evaluation ourselves. Then ask three annotators from Amazon mTurk to do the same. We </w:t>
+        <w:t xml:space="preserve"> We first do self-evaluation ourselves. Then ask three annotators from Amazon </w:t>
+      </w:r>
+      <w:proofErr w:type="spellStart"/>
+      <w:r>
+        <w:t>mTurk</w:t>
+      </w:r>
+      <w:proofErr w:type="spellEnd"/>
+      <w:r>
+        <w:t xml:space="preserve"> to do the same. We </w:t>
       </w:r>
       <w:r>
         <w:t>must</w:t>
@@ -5693,7 +5856,15 @@
         <w:t xml:space="preserve"> We then plot the accuracy of the negated predicates. We also report the accuracy per predicate.</w:t>
       </w:r>
       <w:r>
-        <w:t xml:space="preserve"> The verbalized form of the predicates are used from the ATOMIC-2020 paper and are adjusted to show negation.</w:t>
+        <w:t xml:space="preserve"> The verbalized form of the predicates </w:t>
+      </w:r>
+      <w:proofErr w:type="gramStart"/>
+      <w:r>
+        <w:t>are</w:t>
+      </w:r>
+      <w:proofErr w:type="gramEnd"/>
+      <w:r>
+        <w:t xml:space="preserve"> used from the ATOMIC-2020 paper and are adjusted to show negation.</w:t>
       </w:r>
     </w:p>
     <w:p/>
@@ -5741,6 +5912,7 @@
       <w:r>
         <w:t xml:space="preserve">, such as </w:t>
       </w:r>
+      <w:proofErr w:type="spellStart"/>
       <w:r>
         <w:rPr>
           <w:i/>
@@ -5748,6 +5920,7 @@
         </w:rPr>
         <w:t>NotAtLocation</w:t>
       </w:r>
+      <w:proofErr w:type="spellEnd"/>
       <w:r>
         <w:t>.</w:t>
       </w:r>
@@ -5760,52 +5933,139 @@
           <w:numId w:val="2"/>
         </w:numPr>
       </w:pPr>
-      <w:r>
-        <w:t>NotDesires is kept in the negated predicates.</w:t>
+      <w:proofErr w:type="spellStart"/>
+      <w:r>
+        <w:t>NotDesires</w:t>
+      </w:r>
+      <w:proofErr w:type="spellEnd"/>
+      <w:r>
+        <w:t xml:space="preserve"> is kept in the negated predicates.</w:t>
       </w:r>
     </w:p>
     <w:p/>
     <w:p>
       <w:pPr>
+        <w:pStyle w:val="NormalWeb"/>
+        <w:shd w:val="clear" w:color="auto" w:fill="FFFFFF"/>
+      </w:pPr>
+      <w:r>
+        <w:t>Evaluation categories based on Symbolic Distillation paper:</w:t>
+      </w:r>
+    </w:p>
+    <w:p>
+      <w:pPr>
+        <w:pStyle w:val="NormalWeb"/>
+        <w:numPr>
+          <w:ilvl w:val="0"/>
+          <w:numId w:val="2"/>
+        </w:numPr>
+        <w:shd w:val="clear" w:color="auto" w:fill="FFFFFF"/>
+      </w:pPr>
+      <w:r>
+        <w:t>True</w:t>
+      </w:r>
+      <w:r>
+        <w:t xml:space="preserve">: </w:t>
+      </w:r>
+      <w:r>
+        <w:t>Always or quite often true.</w:t>
+      </w:r>
+    </w:p>
+    <w:p>
+      <w:pPr>
+        <w:pStyle w:val="NormalWeb"/>
+        <w:numPr>
+          <w:ilvl w:val="0"/>
+          <w:numId w:val="2"/>
+        </w:numPr>
+        <w:shd w:val="clear" w:color="auto" w:fill="FFFFFF"/>
+      </w:pPr>
+      <w:r>
+        <w:t xml:space="preserve">Sometimes: </w:t>
+      </w:r>
+      <w:r>
+        <w:t>Sometimes is true or true for some people. -or- Likely true.</w:t>
+      </w:r>
+    </w:p>
+    <w:p>
+      <w:pPr>
+        <w:pStyle w:val="NormalWeb"/>
+        <w:numPr>
+          <w:ilvl w:val="0"/>
+          <w:numId w:val="2"/>
+        </w:numPr>
+        <w:shd w:val="clear" w:color="auto" w:fill="FFFFFF"/>
+      </w:pPr>
+      <w:r>
+        <w:t>F</w:t>
+      </w:r>
+      <w:r>
+        <w:t>alse</w:t>
+      </w:r>
+      <w:r>
+        <w:t xml:space="preserve">: </w:t>
+      </w:r>
+      <w:r>
+        <w:t>False or farfetched, at best. -or- Unlikely to be true.</w:t>
+      </w:r>
+    </w:p>
+    <w:p>
+      <w:pPr>
+        <w:pStyle w:val="NormalWeb"/>
+        <w:numPr>
+          <w:ilvl w:val="0"/>
+          <w:numId w:val="2"/>
+        </w:numPr>
+        <w:shd w:val="clear" w:color="auto" w:fill="FFFFFF"/>
+      </w:pPr>
+      <w:r>
+        <w:t xml:space="preserve">Invalid: </w:t>
+      </w:r>
+      <w:r>
+        <w:t>This assertion makes no sense (i.e., "what does this even mean?!").</w:t>
+      </w:r>
+    </w:p>
+    <w:p>
+      <w:pPr>
+        <w:pStyle w:val="NormalWeb"/>
+        <w:numPr>
+          <w:ilvl w:val="0"/>
+          <w:numId w:val="2"/>
+        </w:numPr>
+        <w:shd w:val="clear" w:color="auto" w:fill="FFFFFF"/>
+      </w:pPr>
+      <w:r>
+        <w:t>Unfamiliar</w:t>
+      </w:r>
+      <w:r>
+        <w:t xml:space="preserve">: </w:t>
+      </w:r>
+      <w:r>
+        <w:t xml:space="preserve">Cannot make a fair evaluation. Unfamiliar with one or </w:t>
+      </w:r>
+      <w:r>
+        <w:t xml:space="preserve">both </w:t>
+      </w:r>
+      <w:proofErr w:type="gramStart"/>
+      <w:r>
+        <w:t>phrase</w:t>
+      </w:r>
+      <w:proofErr w:type="gramEnd"/>
+      <w:r>
+        <w:t>.</w:t>
+      </w:r>
+    </w:p>
+    <w:p>
+      <w:pPr>
         <w:rPr>
           <w:color w:val="000000" w:themeColor="text1"/>
         </w:rPr>
       </w:pPr>
       <w:r>
         <w:rPr>
-          <w:color w:val="FF0000"/>
-        </w:rPr>
-        <w:t xml:space="preserve">POTENTIAL PROBLEM: </w:t>
-      </w:r>
-      <w:r>
-        <w:rPr>
           <w:color w:val="000000" w:themeColor="text1"/>
         </w:rPr>
-        <w:t>We do not have the evaluation of the regular predicates. Do we</w:t>
-      </w:r>
-      <w:r>
-        <w:rPr>
-          <w:color w:val="000000" w:themeColor="text1"/>
-        </w:rPr>
-        <w:t xml:space="preserve"> really</w:t>
-      </w:r>
-      <w:r>
-        <w:rPr>
-          <w:color w:val="000000" w:themeColor="text1"/>
-        </w:rPr>
-        <w:t xml:space="preserve"> need them for comparison?</w:t>
-      </w:r>
-      <w:r>
-        <w:rPr>
-          <w:color w:val="000000" w:themeColor="text1"/>
-        </w:rPr>
-        <w:t xml:space="preserve"> Or we can show the progress of accuracy from zero-shot to few-shot to knowledge-enhanced?</w:t>
-      </w:r>
-      <w:r>
-        <w:rPr>
-          <w:color w:val="000000" w:themeColor="text1"/>
-        </w:rPr>
-        <w:t xml:space="preserve"> Here are the options to obtain the results per predicate:</w:t>
+        <w:t>TODO:</w:t>
       </w:r>
     </w:p>
     <w:p>
@@ -5823,20 +6083,16 @@
         <w:rPr>
           <w:color w:val="000000" w:themeColor="text1"/>
         </w:rPr>
-        <w:t>As</w:t>
-      </w:r>
+        <w:t xml:space="preserve">Use individual names instead of PersonX and </w:t>
+      </w:r>
+      <w:proofErr w:type="spellStart"/>
       <w:r>
         <w:rPr>
           <w:color w:val="000000" w:themeColor="text1"/>
         </w:rPr>
-        <w:t>k</w:t>
-      </w:r>
-      <w:r>
-        <w:rPr>
-          <w:color w:val="000000" w:themeColor="text1"/>
-        </w:rPr>
-        <w:t xml:space="preserve"> the authors of ATOMIC-2020 for that.</w:t>
-      </w:r>
+        <w:t>PersonY</w:t>
+      </w:r>
+      <w:proofErr w:type="spellEnd"/>
     </w:p>
     <w:p>
       <w:pPr>
@@ -5853,7 +6109,43 @@
         <w:rPr>
           <w:color w:val="000000" w:themeColor="text1"/>
         </w:rPr>
-        <w:t>Evaluate automatically instead, but not sure if automatic evaluation is good for negated predicates.</w:t>
+        <w:t>Evaluation of zero-shot results:</w:t>
+      </w:r>
+    </w:p>
+    <w:p>
+      <w:pPr>
+        <w:pStyle w:val="ListParagraph"/>
+        <w:numPr>
+          <w:ilvl w:val="1"/>
+          <w:numId w:val="2"/>
+        </w:numPr>
+        <w:rPr>
+          <w:color w:val="000000" w:themeColor="text1"/>
+        </w:rPr>
+      </w:pPr>
+      <w:r>
+        <w:rPr>
+          <w:color w:val="000000" w:themeColor="text1"/>
+        </w:rPr>
+        <w:t>Normal</w:t>
+      </w:r>
+    </w:p>
+    <w:p>
+      <w:pPr>
+        <w:pStyle w:val="ListParagraph"/>
+        <w:numPr>
+          <w:ilvl w:val="1"/>
+          <w:numId w:val="2"/>
+        </w:numPr>
+        <w:rPr>
+          <w:color w:val="000000" w:themeColor="text1"/>
+        </w:rPr>
+      </w:pPr>
+      <w:r>
+        <w:rPr>
+          <w:color w:val="000000" w:themeColor="text1"/>
+        </w:rPr>
+        <w:t>Negated</w:t>
       </w:r>
     </w:p>
     <w:p>
@@ -5871,27 +6163,7 @@
         <w:rPr>
           <w:color w:val="000000" w:themeColor="text1"/>
         </w:rPr>
-        <w:t>We evaluate them ourselves, but results in extra cost.</w:t>
-      </w:r>
-    </w:p>
-    <w:p/>
-    <w:p>
-      <w:pPr>
-        <w:rPr>
-          <w:color w:val="FF0000"/>
-        </w:rPr>
-      </w:pPr>
-      <w:r>
-        <w:rPr>
-          <w:color w:val="FF0000"/>
-        </w:rPr>
-        <w:t>TODO</w:t>
-      </w:r>
-      <w:r>
-        <w:rPr>
-          <w:color w:val="FF0000"/>
-        </w:rPr>
-        <w:t>:</w:t>
+        <w:t>Compare normal and negated accuracies: zero-shot</w:t>
       </w:r>
     </w:p>
     <w:p>
@@ -5901,12 +6173,15 @@
           <w:ilvl w:val="0"/>
           <w:numId w:val="2"/>
         </w:numPr>
-      </w:pPr>
-      <w:r>
-        <w:t xml:space="preserve">[DONE] </w:t>
-      </w:r>
-      <w:r>
-        <w:t>What to do with predicates, such as isFilledBy or xAttr, where there is a blank space in the prompt (___)?</w:t>
+        <w:rPr>
+          <w:color w:val="000000" w:themeColor="text1"/>
+        </w:rPr>
+      </w:pPr>
+      <w:r>
+        <w:rPr>
+          <w:color w:val="000000" w:themeColor="text1"/>
+        </w:rPr>
+        <w:t>Doing the same for few-shot:</w:t>
       </w:r>
     </w:p>
     <w:p>
@@ -5916,9 +6191,33 @@
           <w:ilvl w:val="1"/>
           <w:numId w:val="2"/>
         </w:numPr>
-      </w:pPr>
-      <w:r>
-        <w:t xml:space="preserve">For now, avoided all heads including the string “___” which resulted in elimination of isFilledBy.   </w:t>
+        <w:rPr>
+          <w:color w:val="000000" w:themeColor="text1"/>
+        </w:rPr>
+      </w:pPr>
+      <w:r>
+        <w:rPr>
+          <w:color w:val="000000" w:themeColor="text1"/>
+        </w:rPr>
+        <w:t>Normal</w:t>
+      </w:r>
+    </w:p>
+    <w:p>
+      <w:pPr>
+        <w:pStyle w:val="ListParagraph"/>
+        <w:numPr>
+          <w:ilvl w:val="1"/>
+          <w:numId w:val="2"/>
+        </w:numPr>
+        <w:rPr>
+          <w:color w:val="000000" w:themeColor="text1"/>
+        </w:rPr>
+      </w:pPr>
+      <w:r>
+        <w:rPr>
+          <w:color w:val="000000" w:themeColor="text1"/>
+        </w:rPr>
+        <w:t>Negated</w:t>
       </w:r>
     </w:p>
     <w:p>
@@ -5928,9 +6227,254 @@
           <w:ilvl w:val="0"/>
           <w:numId w:val="2"/>
         </w:numPr>
-      </w:pPr>
-      <w:r>
-        <w:t>We need to refine the prompts, e.g. Causes prompt is “Sometimes sickness causes”. The negated prompt should be something like: “Sickness does not cause” and not “Sometimes sickness does not cause”</w:t>
+        <w:rPr>
+          <w:color w:val="000000" w:themeColor="text1"/>
+        </w:rPr>
+      </w:pPr>
+      <w:r>
+        <w:rPr>
+          <w:color w:val="000000" w:themeColor="text1"/>
+        </w:rPr>
+        <w:t>Compare the accuracies per predicate</w:t>
+      </w:r>
+    </w:p>
+    <w:p>
+      <w:pPr>
+        <w:pStyle w:val="ListParagraph"/>
+        <w:numPr>
+          <w:ilvl w:val="0"/>
+          <w:numId w:val="2"/>
+        </w:numPr>
+        <w:rPr>
+          <w:color w:val="000000" w:themeColor="text1"/>
+        </w:rPr>
+      </w:pPr>
+      <w:r>
+        <w:rPr>
+          <w:color w:val="000000" w:themeColor="text1"/>
+        </w:rPr>
+        <w:t>Introduce our won method to improve upon the negated results, such as knowledge-</w:t>
+      </w:r>
+      <w:proofErr w:type="spellStart"/>
+      <w:r>
+        <w:rPr>
+          <w:color w:val="000000" w:themeColor="text1"/>
+        </w:rPr>
+        <w:t>base</w:t>
+      </w:r>
+      <w:proofErr w:type="spellEnd"/>
+      <w:r>
+        <w:rPr>
+          <w:color w:val="000000" w:themeColor="text1"/>
+        </w:rPr>
+        <w:t xml:space="preserve"> method</w:t>
+      </w:r>
+    </w:p>
+    <w:p>
+      <w:pPr>
+        <w:rPr>
+          <w:color w:val="FF0000"/>
+        </w:rPr>
+      </w:pPr>
+    </w:p>
+    <w:p>
+      <w:pPr>
+        <w:rPr>
+          <w:color w:val="000000" w:themeColor="text1"/>
+        </w:rPr>
+      </w:pPr>
+      <w:r>
+        <w:rPr>
+          <w:color w:val="FF0000"/>
+        </w:rPr>
+        <w:t xml:space="preserve">POTENTIAL PROBLEM: </w:t>
+      </w:r>
+      <w:r>
+        <w:rPr>
+          <w:color w:val="000000" w:themeColor="text1"/>
+        </w:rPr>
+        <w:t>We do not have the evaluation of the regular predicates. Do we</w:t>
+      </w:r>
+      <w:r>
+        <w:rPr>
+          <w:color w:val="000000" w:themeColor="text1"/>
+        </w:rPr>
+        <w:t xml:space="preserve"> really</w:t>
+      </w:r>
+      <w:r>
+        <w:rPr>
+          <w:color w:val="000000" w:themeColor="text1"/>
+        </w:rPr>
+        <w:t xml:space="preserve"> need them for comparison?</w:t>
+      </w:r>
+      <w:r>
+        <w:rPr>
+          <w:color w:val="000000" w:themeColor="text1"/>
+        </w:rPr>
+        <w:t xml:space="preserve"> Or we can show the progress of accuracy from zero-shot to few-shot to knowledge-enhanced?</w:t>
+      </w:r>
+      <w:r>
+        <w:rPr>
+          <w:color w:val="000000" w:themeColor="text1"/>
+        </w:rPr>
+        <w:t xml:space="preserve"> Here are the options to obtain the results per predicate:</w:t>
+      </w:r>
+    </w:p>
+    <w:p>
+      <w:pPr>
+        <w:pStyle w:val="ListParagraph"/>
+        <w:numPr>
+          <w:ilvl w:val="0"/>
+          <w:numId w:val="2"/>
+        </w:numPr>
+        <w:rPr>
+          <w:color w:val="000000" w:themeColor="text1"/>
+        </w:rPr>
+      </w:pPr>
+      <w:r>
+        <w:rPr>
+          <w:color w:val="000000" w:themeColor="text1"/>
+        </w:rPr>
+        <w:t>As</w:t>
+      </w:r>
+      <w:r>
+        <w:rPr>
+          <w:color w:val="000000" w:themeColor="text1"/>
+        </w:rPr>
+        <w:t>k</w:t>
+      </w:r>
+      <w:r>
+        <w:rPr>
+          <w:color w:val="000000" w:themeColor="text1"/>
+        </w:rPr>
+        <w:t xml:space="preserve"> the authors of ATOMIC-2020 for that.</w:t>
+      </w:r>
+    </w:p>
+    <w:p>
+      <w:pPr>
+        <w:pStyle w:val="ListParagraph"/>
+        <w:numPr>
+          <w:ilvl w:val="0"/>
+          <w:numId w:val="2"/>
+        </w:numPr>
+        <w:rPr>
+          <w:color w:val="000000" w:themeColor="text1"/>
+        </w:rPr>
+      </w:pPr>
+      <w:r>
+        <w:rPr>
+          <w:color w:val="000000" w:themeColor="text1"/>
+        </w:rPr>
+        <w:t>Evaluate automatically instead, but not sure if automatic evaluation is good for negated predicates.</w:t>
+      </w:r>
+    </w:p>
+    <w:p>
+      <w:pPr>
+        <w:pStyle w:val="ListParagraph"/>
+        <w:numPr>
+          <w:ilvl w:val="0"/>
+          <w:numId w:val="2"/>
+        </w:numPr>
+        <w:rPr>
+          <w:color w:val="000000" w:themeColor="text1"/>
+        </w:rPr>
+      </w:pPr>
+      <w:r>
+        <w:rPr>
+          <w:color w:val="000000" w:themeColor="text1"/>
+        </w:rPr>
+        <w:t>We evaluate them ourselves, but results in extra cost.</w:t>
+      </w:r>
+    </w:p>
+    <w:p/>
+    <w:p>
+      <w:pPr>
+        <w:rPr>
+          <w:color w:val="FF0000"/>
+        </w:rPr>
+      </w:pPr>
+      <w:r>
+        <w:rPr>
+          <w:color w:val="FF0000"/>
+        </w:rPr>
+        <w:t>TODO</w:t>
+      </w:r>
+      <w:r>
+        <w:rPr>
+          <w:color w:val="FF0000"/>
+        </w:rPr>
+        <w:t>:</w:t>
+      </w:r>
+    </w:p>
+    <w:p>
+      <w:pPr>
+        <w:pStyle w:val="ListParagraph"/>
+        <w:numPr>
+          <w:ilvl w:val="0"/>
+          <w:numId w:val="2"/>
+        </w:numPr>
+      </w:pPr>
+      <w:r>
+        <w:t xml:space="preserve">[DONE] </w:t>
+      </w:r>
+      <w:r>
+        <w:t xml:space="preserve">What to do with predicates, such as </w:t>
+      </w:r>
+      <w:proofErr w:type="spellStart"/>
+      <w:r>
+        <w:t>isFilledBy</w:t>
+      </w:r>
+      <w:proofErr w:type="spellEnd"/>
+      <w:r>
+        <w:t xml:space="preserve"> or </w:t>
+      </w:r>
+      <w:proofErr w:type="spellStart"/>
+      <w:r>
+        <w:t>xAttr</w:t>
+      </w:r>
+      <w:proofErr w:type="spellEnd"/>
+      <w:r>
+        <w:t>, where there is a blank space in the prompt (___)?</w:t>
+      </w:r>
+    </w:p>
+    <w:p>
+      <w:pPr>
+        <w:pStyle w:val="ListParagraph"/>
+        <w:numPr>
+          <w:ilvl w:val="1"/>
+          <w:numId w:val="2"/>
+        </w:numPr>
+      </w:pPr>
+      <w:r>
+        <w:t xml:space="preserve">For now, avoided all heads including the string “___” which resulted in elimination of </w:t>
+      </w:r>
+      <w:proofErr w:type="spellStart"/>
+      <w:r>
+        <w:t>isFilledBy</w:t>
+      </w:r>
+      <w:proofErr w:type="spellEnd"/>
+      <w:r>
+        <w:t xml:space="preserve">.   </w:t>
+      </w:r>
+    </w:p>
+    <w:p>
+      <w:pPr>
+        <w:pStyle w:val="ListParagraph"/>
+        <w:numPr>
+          <w:ilvl w:val="0"/>
+          <w:numId w:val="2"/>
+        </w:numPr>
+      </w:pPr>
+      <w:r>
+        <w:t xml:space="preserve">We need to refine the prompts, </w:t>
+      </w:r>
+      <w:proofErr w:type="gramStart"/>
+      <w:r>
+        <w:t>e.g.</w:t>
+      </w:r>
+      <w:proofErr w:type="gramEnd"/>
+      <w:r>
+        <w:t xml:space="preserve"> Causes prompt is “Sometimes sickness causes”. The negated prompt should be something like: “Sickness does not cause” and not “Sometimes sickness does not cause”</w:t>
       </w:r>
       <w:r>
         <w:t>.</w:t>
@@ -6887,6 +7431,16 @@
       <w:szCs w:val="24"/>
     </w:rPr>
   </w:style>
+  <w:style w:type="paragraph" w:styleId="NormalWeb">
+    <w:name w:val="Normal (Web)"/>
+    <w:basedOn w:val="Normal"/>
+    <w:uiPriority w:val="99"/>
+    <w:unhideWhenUsed/>
+    <w:rsid w:val="00186B89"/>
+    <w:pPr>
+      <w:spacing w:before="100" w:beforeAutospacing="1" w:after="100" w:afterAutospacing="1"/>
+    </w:pPr>
+  </w:style>
 </w:styles>
 </file>
 

</xml_diff>

<commit_message>
self evaluation of self-added scenarios
</commit_message>
<xml_diff>
--- a/docs/weighted_commonsense.docx
+++ b/docs/weighted_commonsense.docx
@@ -6768,6 +6768,34 @@
       </w:r>
     </w:p>
     <w:p/>
+    <w:p/>
+    <w:p>
+      <w:pPr>
+        <w:rPr>
+          <w:b/>
+          <w:bCs/>
+        </w:rPr>
+      </w:pPr>
+      <w:r>
+        <w:rPr>
+          <w:b/>
+          <w:bCs/>
+        </w:rPr>
+        <w:t>TODO:</w:t>
+      </w:r>
+    </w:p>
+    <w:p>
+      <w:pPr>
+        <w:pStyle w:val="ListParagraph"/>
+        <w:numPr>
+          <w:ilvl w:val="0"/>
+          <w:numId w:val="2"/>
+        </w:numPr>
+      </w:pPr>
+      <w:r>
+        <w:t>Have a specific name for the phenomenon that we see where the negated predicates have lower performance. We can possibly call it Normal Flow Bias, where if a normal flow of sentence is broken, the language model has a hard time logically responding.</w:t>
+      </w:r>
+    </w:p>
     <w:p/>
     <w:p>
       <w:pPr>

</xml_diff>

<commit_message>
auto-evaluate and then generate jsonl
</commit_message>
<xml_diff>
--- a/docs/weighted_commonsense.docx
+++ b/docs/weighted_commonsense.docx
@@ -6559,6 +6559,43 @@
       </w:hyperlink>
       <w:r>
         <w:t>. Does ACL itself use OpenReview?</w:t>
+      </w:r>
+    </w:p>
+    <w:p/>
+    <w:p>
+      <w:pPr>
+        <w:rPr>
+          <w:b/>
+          <w:bCs/>
+        </w:rPr>
+      </w:pPr>
+      <w:r>
+        <w:rPr>
+          <w:b/>
+          <w:bCs/>
+        </w:rPr>
+        <w:t>TODO:</w:t>
+      </w:r>
+    </w:p>
+    <w:p>
+      <w:pPr>
+        <w:pStyle w:val="ListParagraph"/>
+        <w:numPr>
+          <w:ilvl w:val="0"/>
+          <w:numId w:val="2"/>
+        </w:numPr>
+      </w:pPr>
+      <w:r>
+        <w:t xml:space="preserve">Calculate (for one or a few predicates), the effect of temperature at least as a hyperparameter on the accuracy of the </w:t>
+      </w:r>
+      <w:r>
+        <w:t>results</w:t>
+      </w:r>
+      <w:r>
+        <w:t>.</w:t>
+      </w:r>
+      <w:r>
+        <w:t xml:space="preserve"> Both negated and normal.</w:t>
       </w:r>
     </w:p>
     <w:p/>

</xml_diff>

<commit_message>
README updated with mTurk setup information
</commit_message>
<xml_diff>
--- a/docs/weighted_commonsense.docx
+++ b/docs/weighted_commonsense.docx
@@ -6731,6 +6731,296 @@
         <w:t>Look at the wrong results and categorize the usual types of mistakes to help in diagnosis.</w:t>
       </w:r>
     </w:p>
+    <w:p/>
+    <w:p>
+      <w:pPr>
+        <w:pStyle w:val="Heading3"/>
+      </w:pPr>
+      <w:r>
+        <w:t>mTurk Evaluation</w:t>
+      </w:r>
+    </w:p>
+    <w:p/>
+    <w:p>
+      <w:pPr>
+        <w:pStyle w:val="Heading4"/>
+      </w:pPr>
+      <w:r>
+        <w:t>Description</w:t>
+      </w:r>
+    </w:p>
+    <w:p/>
+    <w:p>
+      <w:r>
+        <w:t>Based on your own commonsense, choose one of the five options. Examples are provided in the description.</w:t>
+      </w:r>
+    </w:p>
+    <w:p/>
+    <w:p>
+      <w:r>
+        <w:t>IMPORTANT: Please note the CANNOT, DO Not, and other negated cases.</w:t>
+      </w:r>
+    </w:p>
+    <w:p/>
+    <w:p>
+      <w:pPr>
+        <w:pStyle w:val="Heading4"/>
+      </w:pPr>
+      <w:r>
+        <w:t>Instructions</w:t>
+      </w:r>
+    </w:p>
+    <w:p/>
+    <w:p>
+      <w:pPr>
+        <w:pStyle w:val="NormalWeb"/>
+        <w:shd w:val="clear" w:color="auto" w:fill="FFFFFF"/>
+        <w:spacing w:before="0" w:beforeAutospacing="0" w:after="0" w:afterAutospacing="0"/>
+        <w:rPr>
+          <w:rFonts w:ascii="Helvetica" w:hAnsi="Helvetica"/>
+          <w:color w:val="16191F"/>
+        </w:rPr>
+      </w:pPr>
+      <w:r>
+        <w:rPr>
+          <w:rStyle w:val="Strong"/>
+          <w:rFonts w:ascii="Helvetica" w:eastAsiaTheme="majorEastAsia" w:hAnsi="Helvetica"/>
+          <w:color w:val="16191F"/>
+        </w:rPr>
+        <w:t xml:space="preserve">Unfamiliar to me to judge </w:t>
+      </w:r>
+    </w:p>
+    <w:p>
+      <w:pPr>
+        <w:pStyle w:val="NormalWeb"/>
+        <w:shd w:val="clear" w:color="auto" w:fill="FFFFFF"/>
+        <w:spacing w:before="0" w:beforeAutospacing="0" w:after="0" w:afterAutospacing="0"/>
+        <w:rPr>
+          <w:rFonts w:ascii="Helvetica" w:hAnsi="Helvetica"/>
+          <w:color w:val="16191F"/>
+        </w:rPr>
+      </w:pPr>
+    </w:p>
+    <w:p>
+      <w:pPr>
+        <w:pStyle w:val="NormalWeb"/>
+        <w:shd w:val="clear" w:color="auto" w:fill="FFFFFF"/>
+        <w:spacing w:before="0" w:beforeAutospacing="0" w:after="0" w:afterAutospacing="0"/>
+        <w:rPr>
+          <w:rFonts w:ascii="Helvetica" w:hAnsi="Helvetica"/>
+          <w:color w:val="16191F"/>
+        </w:rPr>
+      </w:pPr>
+      <w:r>
+        <w:rPr>
+          <w:rStyle w:val="Strong"/>
+          <w:rFonts w:ascii="Helvetica" w:eastAsiaTheme="majorEastAsia" w:hAnsi="Helvetica"/>
+          <w:color w:val="16191F"/>
+        </w:rPr>
+        <w:t>Example:</w:t>
+      </w:r>
+      <w:r>
+        <w:rPr>
+          <w:rFonts w:ascii="Helvetica" w:hAnsi="Helvetica"/>
+          <w:color w:val="16191F"/>
+        </w:rPr>
+        <w:t xml:space="preserve"> PersonX discovers a new planet. The planet is in the Alpha Centauri system. </w:t>
+      </w:r>
+    </w:p>
+    <w:p>
+      <w:pPr>
+        <w:pStyle w:val="NormalWeb"/>
+        <w:shd w:val="clear" w:color="auto" w:fill="FFFFFF"/>
+        <w:spacing w:before="0" w:beforeAutospacing="0" w:after="0" w:afterAutospacing="0"/>
+        <w:rPr>
+          <w:rFonts w:ascii="Helvetica" w:hAnsi="Helvetica"/>
+          <w:color w:val="16191F"/>
+        </w:rPr>
+      </w:pPr>
+    </w:p>
+    <w:p>
+      <w:pPr>
+        <w:pStyle w:val="NormalWeb"/>
+        <w:shd w:val="clear" w:color="auto" w:fill="FFFFFF"/>
+        <w:spacing w:before="0" w:beforeAutospacing="0" w:after="0" w:afterAutospacing="0"/>
+        <w:rPr>
+          <w:rFonts w:ascii="Helvetica" w:hAnsi="Helvetica"/>
+          <w:color w:val="16191F"/>
+        </w:rPr>
+      </w:pPr>
+      <w:r>
+        <w:rPr>
+          <w:rStyle w:val="Strong"/>
+          <w:rFonts w:ascii="Helvetica" w:eastAsiaTheme="majorEastAsia" w:hAnsi="Helvetica"/>
+          <w:color w:val="16191F"/>
+        </w:rPr>
+        <w:t>First part and second part are not related! Or not enough information to judge.</w:t>
+      </w:r>
+    </w:p>
+    <w:p>
+      <w:pPr>
+        <w:pStyle w:val="NormalWeb"/>
+        <w:shd w:val="clear" w:color="auto" w:fill="FFFFFF"/>
+        <w:spacing w:before="0" w:beforeAutospacing="0" w:after="0" w:afterAutospacing="0"/>
+        <w:rPr>
+          <w:rFonts w:ascii="Helvetica" w:hAnsi="Helvetica"/>
+          <w:color w:val="16191F"/>
+        </w:rPr>
+      </w:pPr>
+    </w:p>
+    <w:p>
+      <w:pPr>
+        <w:pStyle w:val="NormalWeb"/>
+        <w:shd w:val="clear" w:color="auto" w:fill="FFFFFF"/>
+        <w:spacing w:before="0" w:beforeAutospacing="0" w:after="0" w:afterAutospacing="0"/>
+        <w:rPr>
+          <w:rFonts w:ascii="Helvetica" w:hAnsi="Helvetica"/>
+          <w:color w:val="16191F"/>
+        </w:rPr>
+      </w:pPr>
+      <w:r>
+        <w:rPr>
+          <w:rFonts w:ascii="Helvetica" w:hAnsi="Helvetica"/>
+          <w:color w:val="16191F"/>
+        </w:rPr>
+        <w:t>Example: PersonX rides a bike. Elephants are not birds. (Although second part is correct, it is not related to the first part)</w:t>
+      </w:r>
+    </w:p>
+    <w:p>
+      <w:pPr>
+        <w:pStyle w:val="NormalWeb"/>
+        <w:shd w:val="clear" w:color="auto" w:fill="FFFFFF"/>
+        <w:spacing w:before="0" w:beforeAutospacing="0" w:after="0" w:afterAutospacing="0"/>
+        <w:rPr>
+          <w:rFonts w:ascii="Helvetica" w:hAnsi="Helvetica"/>
+          <w:color w:val="16191F"/>
+        </w:rPr>
+      </w:pPr>
+    </w:p>
+    <w:p>
+      <w:pPr>
+        <w:pStyle w:val="NormalWeb"/>
+        <w:shd w:val="clear" w:color="auto" w:fill="FFFFFF"/>
+        <w:spacing w:before="0" w:beforeAutospacing="0" w:after="0" w:afterAutospacing="0"/>
+        <w:rPr>
+          <w:rFonts w:ascii="Helvetica" w:hAnsi="Helvetica"/>
+          <w:color w:val="16191F"/>
+        </w:rPr>
+      </w:pPr>
+      <w:r>
+        <w:rPr>
+          <w:rStyle w:val="Strong"/>
+          <w:rFonts w:ascii="Helvetica" w:eastAsiaTheme="majorEastAsia" w:hAnsi="Helvetica"/>
+          <w:color w:val="16191F"/>
+        </w:rPr>
+        <w:t>Makes sense:</w:t>
+      </w:r>
+    </w:p>
+    <w:p>
+      <w:pPr>
+        <w:pStyle w:val="NormalWeb"/>
+        <w:shd w:val="clear" w:color="auto" w:fill="FFFFFF"/>
+        <w:spacing w:before="0" w:beforeAutospacing="0" w:after="0" w:afterAutospacing="0"/>
+        <w:rPr>
+          <w:rFonts w:ascii="Helvetica" w:hAnsi="Helvetica"/>
+          <w:color w:val="16191F"/>
+        </w:rPr>
+      </w:pPr>
+    </w:p>
+    <w:p>
+      <w:pPr>
+        <w:pStyle w:val="NormalWeb"/>
+        <w:shd w:val="clear" w:color="auto" w:fill="FFFFFF"/>
+        <w:spacing w:before="0" w:beforeAutospacing="0" w:after="0" w:afterAutospacing="0"/>
+        <w:rPr>
+          <w:rFonts w:ascii="Helvetica" w:hAnsi="Helvetica"/>
+          <w:color w:val="16191F"/>
+        </w:rPr>
+      </w:pPr>
+      <w:r>
+        <w:rPr>
+          <w:rStyle w:val="Strong"/>
+          <w:rFonts w:ascii="Helvetica" w:eastAsiaTheme="majorEastAsia" w:hAnsi="Helvetica"/>
+          <w:color w:val="16191F"/>
+        </w:rPr>
+        <w:t>Example:</w:t>
+      </w:r>
+      <w:r>
+        <w:rPr>
+          <w:rFonts w:ascii="Helvetica" w:hAnsi="Helvetica"/>
+          <w:color w:val="16191F"/>
+        </w:rPr>
+        <w:t xml:space="preserve"> It is NOT likely to see elephant on table.</w:t>
+      </w:r>
+    </w:p>
+    <w:p>
+      <w:pPr>
+        <w:pStyle w:val="NormalWeb"/>
+        <w:shd w:val="clear" w:color="auto" w:fill="FFFFFF"/>
+        <w:spacing w:before="0" w:beforeAutospacing="0" w:after="0" w:afterAutospacing="0"/>
+        <w:rPr>
+          <w:rFonts w:ascii="Helvetica" w:hAnsi="Helvetica"/>
+          <w:color w:val="16191F"/>
+        </w:rPr>
+      </w:pPr>
+    </w:p>
+    <w:p>
+      <w:pPr>
+        <w:pStyle w:val="NormalWeb"/>
+        <w:shd w:val="clear" w:color="auto" w:fill="FFFFFF"/>
+        <w:spacing w:before="0" w:beforeAutospacing="0" w:after="0" w:afterAutospacing="0"/>
+        <w:rPr>
+          <w:rFonts w:ascii="Helvetica" w:hAnsi="Helvetica"/>
+          <w:color w:val="16191F"/>
+        </w:rPr>
+      </w:pPr>
+      <w:r>
+        <w:rPr>
+          <w:rStyle w:val="Strong"/>
+          <w:rFonts w:ascii="Helvetica" w:eastAsiaTheme="majorEastAsia" w:hAnsi="Helvetica"/>
+          <w:color w:val="16191F"/>
+        </w:rPr>
+        <w:t>Does not make sense:</w:t>
+      </w:r>
+    </w:p>
+    <w:p>
+      <w:pPr>
+        <w:pStyle w:val="NormalWeb"/>
+        <w:shd w:val="clear" w:color="auto" w:fill="FFFFFF"/>
+        <w:spacing w:before="0" w:beforeAutospacing="0" w:after="0" w:afterAutospacing="0"/>
+        <w:rPr>
+          <w:rFonts w:ascii="Helvetica" w:hAnsi="Helvetica"/>
+          <w:color w:val="16191F"/>
+        </w:rPr>
+      </w:pPr>
+    </w:p>
+    <w:p>
+      <w:pPr>
+        <w:pStyle w:val="NormalWeb"/>
+        <w:shd w:val="clear" w:color="auto" w:fill="FFFFFF"/>
+        <w:spacing w:before="0" w:beforeAutospacing="0" w:after="0" w:afterAutospacing="0"/>
+        <w:rPr>
+          <w:rFonts w:ascii="Helvetica" w:hAnsi="Helvetica"/>
+          <w:color w:val="16191F"/>
+        </w:rPr>
+      </w:pPr>
+      <w:r>
+        <w:rPr>
+          <w:rStyle w:val="Strong"/>
+          <w:rFonts w:ascii="Helvetica" w:eastAsiaTheme="majorEastAsia" w:hAnsi="Helvetica"/>
+          <w:color w:val="16191F"/>
+        </w:rPr>
+        <w:t>Example:</w:t>
+      </w:r>
+      <w:r>
+        <w:rPr>
+          <w:rFonts w:ascii="Helvetica" w:hAnsi="Helvetica"/>
+          <w:color w:val="16191F"/>
+        </w:rPr>
+        <w:t xml:space="preserve"> It is likely to see elephant on table.</w:t>
+      </w:r>
+    </w:p>
+    <w:p/>
     <w:sectPr>
       <w:pgSz w:w="12240" w:h="15840"/>
       <w:pgMar w:top="1440" w:right="1440" w:bottom="1440" w:left="1440" w:header="720" w:footer="720" w:gutter="0"/>
@@ -7945,6 +8235,17 @@
       <w:spacing w:before="100" w:beforeAutospacing="1" w:after="100" w:afterAutospacing="1"/>
     </w:pPr>
   </w:style>
+  <w:style w:type="character" w:styleId="Strong">
+    <w:name w:val="Strong"/>
+    <w:basedOn w:val="DefaultParagraphFont"/>
+    <w:uiPriority w:val="22"/>
+    <w:qFormat/>
+    <w:rsid w:val="003445D4"/>
+    <w:rPr>
+      <w:b/>
+      <w:bCs/>
+    </w:rPr>
+  </w:style>
 </w:styles>
 </file>
 

</xml_diff>

<commit_message>
consolidated reviews extracted and placed in the output TSV file
</commit_message>
<xml_diff>
--- a/docs/weighted_commonsense.docx
+++ b/docs/weighted_commonsense.docx
@@ -39,7 +39,15 @@
         <w:t xml:space="preserve">Self-curated samples: </w:t>
       </w:r>
       <w:r>
-        <w:t>Max 100, top_p 1, fp 0, pp 0</w:t>
+        <w:t xml:space="preserve">Max 100, top_p 1, </w:t>
+      </w:r>
+      <w:proofErr w:type="spellStart"/>
+      <w:r>
+        <w:t>fp</w:t>
+      </w:r>
+      <w:proofErr w:type="spellEnd"/>
+      <w:r>
+        <w:t xml:space="preserve"> 0, pp 0</w:t>
       </w:r>
     </w:p>
     <w:p/>
@@ -2007,7 +2015,25 @@
           <w:color w:val="538135" w:themeColor="accent6" w:themeShade="BF"/>
           <w:shd w:val="clear" w:color="auto" w:fill="FFFFFF"/>
         </w:rPr>
-        <w:t>- Sam goes to new year's fireworks. New year's fireworks is a fun event, where people gather to watch fireworks in the night sky. Therefore, Sam does not expect a bombing, mass shooting, or quarrel.</w:t>
+        <w:t xml:space="preserve">- Sam goes to new year's fireworks. New year's fireworks </w:t>
+      </w:r>
+      <w:proofErr w:type="gramStart"/>
+      <w:r>
+        <w:rPr>
+          <w:rFonts w:ascii="Helvetica" w:hAnsi="Helvetica"/>
+          <w:color w:val="538135" w:themeColor="accent6" w:themeShade="BF"/>
+          <w:shd w:val="clear" w:color="auto" w:fill="FFFFFF"/>
+        </w:rPr>
+        <w:t>is</w:t>
+      </w:r>
+      <w:proofErr w:type="gramEnd"/>
+      <w:r>
+        <w:rPr>
+          <w:rFonts w:ascii="Helvetica" w:hAnsi="Helvetica"/>
+          <w:color w:val="538135" w:themeColor="accent6" w:themeShade="BF"/>
+          <w:shd w:val="clear" w:color="auto" w:fill="FFFFFF"/>
+        </w:rPr>
+        <w:t xml:space="preserve"> a fun event, where people gather to watch fireworks in the night sky. Therefore, Sam does not expect a bombing, mass shooting, or quarrel.</w:t>
       </w:r>
     </w:p>
     <w:p>
@@ -2176,12 +2202,21 @@
           <w:color w:val="353740"/>
         </w:rPr>
       </w:pPr>
-      <w:r>
-        <w:rPr>
-          <w:rFonts w:ascii="Helvetica" w:hAnsi="Helvetica"/>
-          <w:color w:val="353740"/>
-        </w:rPr>
-        <w:t>Assuming that these people have no prior knowledge of what will happen, they would not expect any of the negative events to occur.</w:t>
+      <w:proofErr w:type="gramStart"/>
+      <w:r>
+        <w:rPr>
+          <w:rFonts w:ascii="Helvetica" w:hAnsi="Helvetica"/>
+          <w:color w:val="353740"/>
+        </w:rPr>
+        <w:t>Assuming that</w:t>
+      </w:r>
+      <w:proofErr w:type="gramEnd"/>
+      <w:r>
+        <w:rPr>
+          <w:rFonts w:ascii="Helvetica" w:hAnsi="Helvetica"/>
+          <w:color w:val="353740"/>
+        </w:rPr>
+        <w:t xml:space="preserve"> these people have no prior knowledge of what will happen, they would not expect any of the negative events to occur.</w:t>
       </w:r>
     </w:p>
     <w:p>
@@ -2282,7 +2317,25 @@
           <w:color w:val="2F5496" w:themeColor="accent1" w:themeShade="BF"/>
           <w:shd w:val="clear" w:color="auto" w:fill="FFFFFF"/>
         </w:rPr>
-        <w:t xml:space="preserve">James waits in a medical office's waiting room. James is definitely waiting for </w:t>
+        <w:t xml:space="preserve">James waits in a medical office's waiting room. James is </w:t>
+      </w:r>
+      <w:proofErr w:type="gramStart"/>
+      <w:r>
+        <w:rPr>
+          <w:rFonts w:ascii="Helvetica" w:hAnsi="Helvetica"/>
+          <w:color w:val="2F5496" w:themeColor="accent1" w:themeShade="BF"/>
+          <w:shd w:val="clear" w:color="auto" w:fill="FFFFFF"/>
+        </w:rPr>
+        <w:t>definitely waiting</w:t>
+      </w:r>
+      <w:proofErr w:type="gramEnd"/>
+      <w:r>
+        <w:rPr>
+          <w:rFonts w:ascii="Helvetica" w:hAnsi="Helvetica"/>
+          <w:color w:val="2F5496" w:themeColor="accent1" w:themeShade="BF"/>
+          <w:shd w:val="clear" w:color="auto" w:fill="FFFFFF"/>
+        </w:rPr>
+        <w:t xml:space="preserve"> for </w:t>
       </w:r>
       <w:r>
         <w:rPr>
@@ -2404,14 +2457,24 @@
       <w:pPr>
         <w:pStyle w:val="Heading4"/>
       </w:pPr>
+      <w:proofErr w:type="spellStart"/>
       <w:r>
         <w:t>VisualComet</w:t>
       </w:r>
+      <w:proofErr w:type="spellEnd"/>
       <w:r>
         <w:t xml:space="preserve"> Samples</w:t>
       </w:r>
       <w:r>
-        <w:t>: Max 100, top_p 1, fp 0, pp 0</w:t>
+        <w:t xml:space="preserve">: Max 100, top_p 1, </w:t>
+      </w:r>
+      <w:proofErr w:type="spellStart"/>
+      <w:r>
+        <w:t>fp</w:t>
+      </w:r>
+      <w:proofErr w:type="spellEnd"/>
+      <w:r>
+        <w:t xml:space="preserve"> 0, pp 0</w:t>
       </w:r>
     </w:p>
     <w:p>
@@ -2444,7 +2507,15 @@
         <w:pStyle w:val="Heading5"/>
       </w:pPr>
       <w:r>
-        <w:t>Image ID: ? [Home Page]</w:t>
+        <w:t>Image ID</w:t>
+      </w:r>
+      <w:proofErr w:type="gramStart"/>
+      <w:r>
+        <w:t>: ?</w:t>
+      </w:r>
+      <w:proofErr w:type="gramEnd"/>
+      <w:r>
+        <w:t xml:space="preserve"> [Home Page]</w:t>
       </w:r>
     </w:p>
     <w:p>
@@ -2988,7 +3059,15 @@
         <w:t xml:space="preserve"> Samples</w:t>
       </w:r>
       <w:r>
-        <w:t>: Max 100, top_p 1, fp 0, pp 0</w:t>
+        <w:t xml:space="preserve">: Max 100, top_p 1, </w:t>
+      </w:r>
+      <w:proofErr w:type="spellStart"/>
+      <w:r>
+        <w:t>fp</w:t>
+      </w:r>
+      <w:proofErr w:type="spellEnd"/>
+      <w:r>
+        <w:t xml:space="preserve"> 0, pp 0</w:t>
       </w:r>
     </w:p>
     <w:p/>
@@ -3098,6 +3177,7 @@
           <w:bCs/>
         </w:rPr>
       </w:pPr>
+      <w:proofErr w:type="spellStart"/>
       <w:r>
         <w:rPr>
           <w:rFonts w:ascii="Helvetica" w:hAnsi="Helvetica"/>
@@ -3106,6 +3186,7 @@
         </w:rPr>
         <w:t>xWant</w:t>
       </w:r>
+      <w:proofErr w:type="spellEnd"/>
     </w:p>
     <w:p/>
     <w:p>
@@ -3607,6 +3688,7 @@
           <w:bCs/>
         </w:rPr>
       </w:pPr>
+      <w:proofErr w:type="spellStart"/>
       <w:r>
         <w:rPr>
           <w:b/>
@@ -3614,6 +3696,7 @@
         </w:rPr>
         <w:t>xNeed</w:t>
       </w:r>
+      <w:proofErr w:type="spellEnd"/>
     </w:p>
     <w:p>
       <w:pPr>
@@ -3772,6 +3855,7 @@
           <w:bCs/>
         </w:rPr>
       </w:pPr>
+      <w:proofErr w:type="spellStart"/>
       <w:r>
         <w:rPr>
           <w:b/>
@@ -3779,6 +3863,7 @@
         </w:rPr>
         <w:t>isBefore</w:t>
       </w:r>
+      <w:proofErr w:type="spellEnd"/>
     </w:p>
     <w:p/>
     <w:p>
@@ -3916,6 +4001,7 @@
           <w:color w:val="000000" w:themeColor="text1"/>
         </w:rPr>
       </w:pPr>
+      <w:proofErr w:type="spellStart"/>
       <w:r>
         <w:rPr>
           <w:rFonts w:ascii="Helvetica" w:hAnsi="Helvetica"/>
@@ -3925,6 +4011,7 @@
         </w:rPr>
         <w:t>isAfter</w:t>
       </w:r>
+      <w:proofErr w:type="spellEnd"/>
     </w:p>
     <w:p>
       <w:pPr>
@@ -4068,6 +4155,7 @@
           <w:shd w:val="clear" w:color="auto" w:fill="FFFFFF"/>
         </w:rPr>
       </w:pPr>
+      <w:proofErr w:type="spellStart"/>
       <w:r>
         <w:rPr>
           <w:rFonts w:ascii="Helvetica" w:hAnsi="Helvetica"/>
@@ -4078,6 +4166,7 @@
         </w:rPr>
         <w:t>HinderedBy</w:t>
       </w:r>
+      <w:proofErr w:type="spellEnd"/>
     </w:p>
     <w:p>
       <w:pPr>
@@ -4160,6 +4249,7 @@
           <w:shd w:val="clear" w:color="auto" w:fill="FFFFFF"/>
         </w:rPr>
       </w:pPr>
+      <w:proofErr w:type="spellStart"/>
       <w:r>
         <w:rPr>
           <w:rFonts w:ascii="Helvetica" w:hAnsi="Helvetica"/>
@@ -4170,6 +4260,7 @@
         </w:rPr>
         <w:t>SubEvents</w:t>
       </w:r>
+      <w:proofErr w:type="spellEnd"/>
     </w:p>
     <w:p>
       <w:pPr>
@@ -4302,11 +4393,19 @@
           <w:shd w:val="clear" w:color="auto" w:fill="FFFFFF"/>
         </w:rPr>
       </w:pPr>
-      <w:r>
-        <w:rPr>
-          <w:shd w:val="clear" w:color="auto" w:fill="FFFFFF"/>
-        </w:rPr>
-        <w:t>Normal Q/A</w:t>
+      <w:proofErr w:type="gramStart"/>
+      <w:r>
+        <w:rPr>
+          <w:shd w:val="clear" w:color="auto" w:fill="FFFFFF"/>
+        </w:rPr>
+        <w:t>Normal</w:t>
+      </w:r>
+      <w:proofErr w:type="gramEnd"/>
+      <w:r>
+        <w:rPr>
+          <w:shd w:val="clear" w:color="auto" w:fill="FFFFFF"/>
+        </w:rPr>
+        <w:t xml:space="preserve"> Q/A</w:t>
       </w:r>
     </w:p>
     <w:p>
@@ -5349,7 +5448,15 @@
         <w:t>ATOMIC-2020 paper also has one example of a negated predicate</w:t>
       </w:r>
       <w:r>
-        <w:t>s, which is “NotDesires”, which is negated form of “Desires”. An example mentioned is that “doctors” likely desire to “cure patients,” but do not desire “malpractice suit”.</w:t>
+        <w:t>s, which is “</w:t>
+      </w:r>
+      <w:proofErr w:type="spellStart"/>
+      <w:r>
+        <w:t>NotDesires</w:t>
+      </w:r>
+      <w:proofErr w:type="spellEnd"/>
+      <w:r>
+        <w:t>”, which is negated form of “Desires”. An example mentioned is that “doctors” likely desire to “cure patients,” but do not desire “malpractice suit”.</w:t>
       </w:r>
       <w:r>
         <w:t xml:space="preserve"> </w:t>
@@ -5358,7 +5465,21 @@
         <w:rPr>
           <w:color w:val="FF0000"/>
         </w:rPr>
-        <w:t>The question is how NotDesired results can be compared with Desired?</w:t>
+        <w:t xml:space="preserve">The question is how </w:t>
+      </w:r>
+      <w:proofErr w:type="spellStart"/>
+      <w:r>
+        <w:rPr>
+          <w:color w:val="FF0000"/>
+        </w:rPr>
+        <w:t>NotDesired</w:t>
+      </w:r>
+      <w:proofErr w:type="spellEnd"/>
+      <w:r>
+        <w:rPr>
+          <w:color w:val="FF0000"/>
+        </w:rPr>
+        <w:t xml:space="preserve"> results can be compared with Desired?</w:t>
       </w:r>
       <w:r>
         <w:rPr>
@@ -5420,7 +5541,15 @@
         <w:t xml:space="preserve"> </w:t>
       </w:r>
       <w:r>
-        <w:t>As the name shows, the Physical-Entity category is about physical entities and commonsense of them. Some physical-entity sample predicates are AtLocation, or CapableOf.</w:t>
+        <w:t xml:space="preserve">As the name shows, the Physical-Entity category is about physical entities and commonsense of them. Some physical-entity sample predicates are AtLocation, or </w:t>
+      </w:r>
+      <w:proofErr w:type="spellStart"/>
+      <w:r>
+        <w:t>CapableOf</w:t>
+      </w:r>
+      <w:proofErr w:type="spellEnd"/>
+      <w:r>
+        <w:t>.</w:t>
       </w:r>
       <w:r>
         <w:t xml:space="preserve"> The other category encompasses triples about event commonsense</w:t>
@@ -5465,7 +5594,15 @@
         <w:t xml:space="preserve">The goal is to generate an object in natural language given a verbalized subject and predicate. </w:t>
       </w:r>
       <w:r>
-        <w:t>We consider the verbalized subject and predicate to be a premise (NLI task analogy) and the object to be a hypothesis. The annotator decides if the hypothesis entails the premise or not. The hypothesis can be a correct statement, but if it does not entail the premise, it is considered to be wrong (does not entail).</w:t>
+        <w:t xml:space="preserve">We consider the verbalized subject and predicate to be a premise (NLI task analogy) and the object to be a hypothesis. The annotator decides if the hypothesis entails the premise or not. The hypothesis can be a correct statement, but if it does not entail the premise, it </w:t>
+      </w:r>
+      <w:proofErr w:type="gramStart"/>
+      <w:r>
+        <w:t>is considered to be</w:t>
+      </w:r>
+      <w:proofErr w:type="gramEnd"/>
+      <w:r>
+        <w:t xml:space="preserve"> wrong (does not entail).</w:t>
       </w:r>
     </w:p>
     <w:p/>
@@ -5590,13 +5727,34 @@
         <w:pStyle w:val="Heading2"/>
       </w:pPr>
       <w:r>
-        <w:t>ATOMIC-2020 NotDesire</w:t>
-      </w:r>
+        <w:t xml:space="preserve">ATOMIC-2020 </w:t>
+      </w:r>
+      <w:proofErr w:type="spellStart"/>
+      <w:r>
+        <w:t>NotDesire</w:t>
+      </w:r>
+      <w:proofErr w:type="spellEnd"/>
     </w:p>
     <w:p/>
     <w:p>
       <w:r>
-        <w:t>We notice that the ATOMIC-2022 paper already has a predicate, which is a negated version of the Desires predicate: NotDesires. As we are interested in weighted commonsense analysis, finding reported results from NotDesires is interesting. The paper does not provide per predicate evaluation results of the generated objects. The only per predicate result is related to the human-annotated objects aggregated.</w:t>
+        <w:t xml:space="preserve">We notice that the ATOMIC-2022 paper already has a predicate, which is a negated version of the Desires predicate: </w:t>
+      </w:r>
+      <w:proofErr w:type="spellStart"/>
+      <w:r>
+        <w:t>NotDesires</w:t>
+      </w:r>
+      <w:proofErr w:type="spellEnd"/>
+      <w:r>
+        <w:t xml:space="preserve">. As we are interested in weighted commonsense analysis, finding reported results from </w:t>
+      </w:r>
+      <w:proofErr w:type="spellStart"/>
+      <w:r>
+        <w:t>NotDesires</w:t>
+      </w:r>
+      <w:proofErr w:type="spellEnd"/>
+      <w:r>
+        <w:t xml:space="preserve"> is interesting. The paper does not provide per predicate evaluation results of the generated objects. The only per predicate result is related to the human-annotated objects aggregated.</w:t>
       </w:r>
     </w:p>
     <w:p/>
@@ -5678,7 +5836,15 @@
         <w:t xml:space="preserve"> We choose N random samples from each of the groups. Then generate objects, given the verbalized subjects and predicates. We then evaluate each of them.</w:t>
       </w:r>
       <w:r>
-        <w:t xml:space="preserve"> We first do self-evaluation ourselves. Then ask three annotators from Amazon mTurk to do the same. We </w:t>
+        <w:t xml:space="preserve"> We first do self-evaluation ourselves. Then ask three annotators from Amazon </w:t>
+      </w:r>
+      <w:proofErr w:type="spellStart"/>
+      <w:r>
+        <w:t>mTurk</w:t>
+      </w:r>
+      <w:proofErr w:type="spellEnd"/>
+      <w:r>
+        <w:t xml:space="preserve"> to do the same. We </w:t>
       </w:r>
       <w:r>
         <w:t>must</w:t>
@@ -5690,7 +5856,15 @@
         <w:t xml:space="preserve"> We then plot the accuracy of the negated predicates. We also report the accuracy per predicate.</w:t>
       </w:r>
       <w:r>
-        <w:t xml:space="preserve"> The verbalized form of the predicates are used from the ATOMIC-2020 paper and are adjusted to show negation.</w:t>
+        <w:t xml:space="preserve"> The verbalized form of the predicates </w:t>
+      </w:r>
+      <w:proofErr w:type="gramStart"/>
+      <w:r>
+        <w:t>are</w:t>
+      </w:r>
+      <w:proofErr w:type="gramEnd"/>
+      <w:r>
+        <w:t xml:space="preserve"> used from the ATOMIC-2020 paper and are adjusted to show negation.</w:t>
       </w:r>
     </w:p>
     <w:p/>
@@ -5738,6 +5912,7 @@
       <w:r>
         <w:t xml:space="preserve">, such as </w:t>
       </w:r>
+      <w:proofErr w:type="spellStart"/>
       <w:r>
         <w:rPr>
           <w:i/>
@@ -5745,6 +5920,7 @@
         </w:rPr>
         <w:t>NotAtLocation</w:t>
       </w:r>
+      <w:proofErr w:type="spellEnd"/>
       <w:r>
         <w:t>.</w:t>
       </w:r>
@@ -5757,8 +5933,13 @@
           <w:numId w:val="2"/>
         </w:numPr>
       </w:pPr>
-      <w:r>
-        <w:t>NotDesires is kept in the negated predicates.</w:t>
+      <w:proofErr w:type="spellStart"/>
+      <w:r>
+        <w:t>NotDesires</w:t>
+      </w:r>
+      <w:proofErr w:type="spellEnd"/>
+      <w:r>
+        <w:t xml:space="preserve"> is kept in the negated predicates.</w:t>
       </w:r>
     </w:p>
     <w:p/>
@@ -5869,8 +6050,13 @@
         <w:t xml:space="preserve">Cannot make a fair evaluation. Unfamiliar with one or </w:t>
       </w:r>
       <w:r>
-        <w:t>both phrase</w:t>
-      </w:r>
+        <w:t xml:space="preserve">both </w:t>
+      </w:r>
+      <w:proofErr w:type="gramStart"/>
+      <w:r>
+        <w:t>phrase</w:t>
+      </w:r>
+      <w:proofErr w:type="gramEnd"/>
       <w:r>
         <w:t>.</w:t>
       </w:r>
@@ -5926,13 +6112,22 @@
           <w:rFonts w:ascii="Menlo" w:hAnsi="Menlo" w:cs="Menlo"/>
           <w:color w:val="CE9178"/>
         </w:rPr>
-        <w:t xml:space="preserve">    1. Stop generation at .</w:t>
-      </w:r>
+        <w:t xml:space="preserve">    1. Stop generation </w:t>
+      </w:r>
+      <w:proofErr w:type="gramStart"/>
       <w:r>
         <w:rPr>
           <w:rFonts w:ascii="Menlo" w:hAnsi="Menlo" w:cs="Menlo"/>
           <w:color w:val="CE9178"/>
         </w:rPr>
+        <w:t>at .</w:t>
+      </w:r>
+      <w:proofErr w:type="gramEnd"/>
+      <w:r>
+        <w:rPr>
+          <w:rFonts w:ascii="Menlo" w:hAnsi="Menlo" w:cs="Menlo"/>
+          <w:color w:val="CE9178"/>
+        </w:rPr>
         <w:t xml:space="preserve"> (But causes problem for a. b. cases)</w:t>
       </w:r>
     </w:p>
@@ -6071,7 +6266,23 @@
           <w:rFonts w:ascii="Menlo" w:hAnsi="Menlo" w:cs="Menlo"/>
           <w:color w:val="CE9178"/>
         </w:rPr>
-        <w:t xml:space="preserve">[Stops at “. ”] </w:t>
+        <w:t>[Stops at “</w:t>
+      </w:r>
+      <w:proofErr w:type="gramStart"/>
+      <w:r>
+        <w:rPr>
+          <w:rFonts w:ascii="Menlo" w:hAnsi="Menlo" w:cs="Menlo"/>
+          <w:color w:val="CE9178"/>
+        </w:rPr>
+        <w:t>. ”</w:t>
+      </w:r>
+      <w:proofErr w:type="gramEnd"/>
+      <w:r>
+        <w:rPr>
+          <w:rFonts w:ascii="Menlo" w:hAnsi="Menlo" w:cs="Menlo"/>
+          <w:color w:val="CE9178"/>
+        </w:rPr>
+        <w:t xml:space="preserve">] </w:t>
       </w:r>
       <w:r>
         <w:rPr>
@@ -6126,8 +6337,16 @@
         <w:rPr>
           <w:color w:val="000000" w:themeColor="text1"/>
         </w:rPr>
-        <w:t>Use individual names instead of PersonX and PersonY</w:t>
-      </w:r>
+        <w:t xml:space="preserve">Use individual names instead of PersonX and </w:t>
+      </w:r>
+      <w:proofErr w:type="spellStart"/>
+      <w:r>
+        <w:rPr>
+          <w:color w:val="000000" w:themeColor="text1"/>
+        </w:rPr>
+        <w:t>PersonY</w:t>
+      </w:r>
+      <w:proofErr w:type="spellEnd"/>
     </w:p>
     <w:p>
       <w:pPr>
@@ -6288,7 +6507,21 @@
         <w:rPr>
           <w:color w:val="000000" w:themeColor="text1"/>
         </w:rPr>
-        <w:t>Introduce our won method to improve upon the negated results, such as knowledge-base method</w:t>
+        <w:t>Introduce our won method to improve upon the negated results, such as knowledge-</w:t>
+      </w:r>
+      <w:proofErr w:type="spellStart"/>
+      <w:r>
+        <w:rPr>
+          <w:color w:val="000000" w:themeColor="text1"/>
+        </w:rPr>
+        <w:t>base</w:t>
+      </w:r>
+      <w:proofErr w:type="spellEnd"/>
+      <w:r>
+        <w:rPr>
+          <w:color w:val="000000" w:themeColor="text1"/>
+        </w:rPr>
+        <w:t xml:space="preserve"> method</w:t>
       </w:r>
     </w:p>
     <w:p>
@@ -6440,7 +6673,23 @@
         <w:t xml:space="preserve">[DONE] </w:t>
       </w:r>
       <w:r>
-        <w:t>What to do with predicates, such as isFilledBy or xAttr, where there is a blank space in the prompt (___)?</w:t>
+        <w:t xml:space="preserve">What to do with predicates, such as </w:t>
+      </w:r>
+      <w:proofErr w:type="spellStart"/>
+      <w:r>
+        <w:t>isFilledBy</w:t>
+      </w:r>
+      <w:proofErr w:type="spellEnd"/>
+      <w:r>
+        <w:t xml:space="preserve"> or </w:t>
+      </w:r>
+      <w:proofErr w:type="spellStart"/>
+      <w:r>
+        <w:t>xAttr</w:t>
+      </w:r>
+      <w:proofErr w:type="spellEnd"/>
+      <w:r>
+        <w:t>, where there is a blank space in the prompt (___)?</w:t>
       </w:r>
     </w:p>
     <w:p>
@@ -6452,7 +6701,15 @@
         </w:numPr>
       </w:pPr>
       <w:r>
-        <w:t xml:space="preserve">For now, avoided all heads including the string “___” which resulted in elimination of isFilledBy.   </w:t>
+        <w:t xml:space="preserve">For now, avoided all heads including the string “___” which resulted in elimination of </w:t>
+      </w:r>
+      <w:proofErr w:type="spellStart"/>
+      <w:r>
+        <w:t>isFilledBy</w:t>
+      </w:r>
+      <w:proofErr w:type="spellEnd"/>
+      <w:r>
+        <w:t xml:space="preserve">.   </w:t>
       </w:r>
     </w:p>
     <w:p>
@@ -6464,7 +6721,15 @@
         </w:numPr>
       </w:pPr>
       <w:r>
-        <w:t>We need to refine the prompts, e.g. Causes prompt is “Sometimes sickness causes”. The negated prompt should be something like: “Sickness does not cause” and not “Sometimes sickness does not cause”</w:t>
+        <w:t xml:space="preserve">We need to refine the prompts, </w:t>
+      </w:r>
+      <w:proofErr w:type="gramStart"/>
+      <w:r>
+        <w:t>e.g.</w:t>
+      </w:r>
+      <w:proofErr w:type="gramEnd"/>
+      <w:r>
+        <w:t xml:space="preserve"> Causes prompt is “Sometimes sickness causes”. The negated prompt should be something like: “Sickness does not cause” and not “Sometimes sickness does not cause”</w:t>
       </w:r>
       <w:r>
         <w:t>.</w:t>
@@ -6546,8 +6811,21 @@
           <w:numId w:val="2"/>
         </w:numPr>
       </w:pPr>
-      <w:r>
-        <w:t xml:space="preserve">ArXiv does not seem to accept anonymous submissions. We can use OpenReview’s anonymous submission server: </w:t>
+      <w:proofErr w:type="spellStart"/>
+      <w:r>
+        <w:t>ArXiv</w:t>
+      </w:r>
+      <w:proofErr w:type="spellEnd"/>
+      <w:r>
+        <w:t xml:space="preserve"> does not seem to accept anonymous submissions. We can use </w:t>
+      </w:r>
+      <w:proofErr w:type="spellStart"/>
+      <w:r>
+        <w:t>OpenReview’s</w:t>
+      </w:r>
+      <w:proofErr w:type="spellEnd"/>
+      <w:r>
+        <w:t xml:space="preserve"> anonymous submission server: </w:t>
       </w:r>
       <w:hyperlink r:id="rId10" w:history="1">
         <w:r>
@@ -6558,7 +6836,15 @@
         </w:r>
       </w:hyperlink>
       <w:r>
-        <w:t>. Does ACL itself use OpenReview?</w:t>
+        <w:t xml:space="preserve">. Does ACL itself use </w:t>
+      </w:r>
+      <w:proofErr w:type="spellStart"/>
+      <w:r>
+        <w:t>OpenReview</w:t>
+      </w:r>
+      <w:proofErr w:type="spellEnd"/>
+      <w:r>
+        <w:t>?</w:t>
       </w:r>
     </w:p>
     <w:p/>
@@ -6736,8 +7022,13 @@
       <w:pPr>
         <w:pStyle w:val="Heading3"/>
       </w:pPr>
-      <w:r>
-        <w:t>mTurk Evaluation</w:t>
+      <w:proofErr w:type="spellStart"/>
+      <w:r>
+        <w:t>mTurk</w:t>
+      </w:r>
+      <w:proofErr w:type="spellEnd"/>
+      <w:r>
+        <w:t xml:space="preserve"> Evaluation</w:t>
       </w:r>
     </w:p>
     <w:p/>
@@ -7021,6 +7312,53 @@
       </w:r>
     </w:p>
     <w:p/>
+    <w:p>
+      <w:pPr>
+        <w:pStyle w:val="Heading4"/>
+      </w:pPr>
+      <w:r>
+        <w:t>UI</w:t>
+      </w:r>
+    </w:p>
+    <w:p>
+      <w:r>
+        <w:drawing>
+          <wp:inline distT="0" distB="0" distL="0" distR="0" wp14:anchorId="4CE67DB9" wp14:editId="0F4AB942">
+            <wp:extent cx="5943600" cy="3073400"/>
+            <wp:effectExtent l="0" t="0" r="0" b="0"/>
+            <wp:docPr id="5" name="Picture 5" descr="Graphical user interface, text, application&#10;&#10;Description automatically generated"/>
+            <wp:cNvGraphicFramePr>
+              <a:graphicFrameLocks xmlns:a="http://schemas.openxmlformats.org/drawingml/2006/main" noChangeAspect="1"/>
+            </wp:cNvGraphicFramePr>
+            <a:graphic xmlns:a="http://schemas.openxmlformats.org/drawingml/2006/main">
+              <a:graphicData uri="http://schemas.openxmlformats.org/drawingml/2006/picture">
+                <pic:pic xmlns:pic="http://schemas.openxmlformats.org/drawingml/2006/picture">
+                  <pic:nvPicPr>
+                    <pic:cNvPr id="5" name="Picture 5" descr="Graphical user interface, text, application&#10;&#10;Description automatically generated"/>
+                    <pic:cNvPicPr/>
+                  </pic:nvPicPr>
+                  <pic:blipFill>
+                    <a:blip r:embed="rId11"/>
+                    <a:stretch>
+                      <a:fillRect/>
+                    </a:stretch>
+                  </pic:blipFill>
+                  <pic:spPr>
+                    <a:xfrm>
+                      <a:off x="0" y="0"/>
+                      <a:ext cx="5943600" cy="3073400"/>
+                    </a:xfrm>
+                    <a:prstGeom prst="rect">
+                      <a:avLst/>
+                    </a:prstGeom>
+                  </pic:spPr>
+                </pic:pic>
+              </a:graphicData>
+            </a:graphic>
+          </wp:inline>
+        </w:drawing>
+      </w:r>
+    </w:p>
     <w:sectPr>
       <w:pgSz w:w="12240" w:h="15840"/>
       <w:pgMar w:top="1440" w:right="1440" w:bottom="1440" w:left="1440" w:header="720" w:footer="720" w:gutter="0"/>

</xml_diff>